<commit_message>
working cmake build on Windows
git-svn-id: https://svn.code.sf.net/p/electricdss/code@2979 d8739450-1e93-4ef4-a0af-c327d92816ff
</commit_message>
<xml_diff>
--- a/trunk/Doc/OpenDSS_FPC_Build.docx
+++ b/trunk/Doc/OpenDSS_FPC_Build.docx
@@ -2506,12 +2506,7 @@
       </w:r>
       <w:proofErr w:type="spellEnd"/>
       <w:r>
-        <w:t xml:space="preserve">/g++ version </w:t>
-      </w:r>
-      <w:bookmarkStart w:id="2" w:name="_GoBack"/>
-      <w:bookmarkEnd w:id="2"/>
-      <w:r>
-        <w:t>7 or later. On Windows, the build uses Microsoft Visual Studio Build Tools 2019 or later, such that MSYS2 is no longer necessary. On all platforms, FPC, CMAKE, Git and an SVN client are required. All build steps can be done from a command prompt or terminal window. The Lazarus IDE</w:t>
+        <w:t>/g++ version 7 or later. On Windows, the build uses Microsoft Visual Studio Build Tools 2019 or later, such that MSYS2 is no longer necessary. On all platforms, FPC, CMAKE, Git and an SVN client are required. All build steps can be done from a command prompt or terminal window. The Lazarus IDE</w:t>
       </w:r>
       <w:r>
         <w:t xml:space="preserve"> is optional</w:t>
@@ -2639,11 +2634,11 @@
       <w:pPr>
         <w:pStyle w:val="Heading2"/>
       </w:pPr>
-      <w:bookmarkStart w:id="3" w:name="_Toc60868837"/>
+      <w:bookmarkStart w:id="2" w:name="_Toc60868837"/>
       <w:r>
         <w:t>Linux Build Environment</w:t>
       </w:r>
-      <w:bookmarkEnd w:id="3"/>
+      <w:bookmarkEnd w:id="2"/>
     </w:p>
     <w:p>
       <w:r>
@@ -3267,31 +3262,7 @@
           <w:rPr>
             <w:rStyle w:val="Hyperlink"/>
           </w:rPr>
-          <w:t>https://github.com/Kitware/CMake/releases/download/v3.1</w:t>
-        </w:r>
-        <w:r>
-          <w:rPr>
-            <w:rStyle w:val="Hyperlink"/>
-          </w:rPr>
-          <w:t>9</w:t>
-        </w:r>
-        <w:r>
-          <w:rPr>
-            <w:rStyle w:val="Hyperlink"/>
-          </w:rPr>
-          <w:t>.2/cmake-3.1</w:t>
-        </w:r>
-        <w:r>
-          <w:rPr>
-            <w:rStyle w:val="Hyperlink"/>
-          </w:rPr>
-          <w:t>9</w:t>
-        </w:r>
-        <w:r>
-          <w:rPr>
-            <w:rStyle w:val="Hyperlink"/>
-          </w:rPr>
-          <w:t>.2.tar.gz</w:t>
+          <w:t>https://github.com/Kitware/CMake/releases/download/v3.19.2/cmake-3.19.2.tar.gz</w:t>
         </w:r>
       </w:hyperlink>
     </w:p>
@@ -3308,27 +3279,15 @@
       </w:r>
       <w:proofErr w:type="spellEnd"/>
       <w:r>
-        <w:t xml:space="preserve"> cmake-3.1</w:t>
-      </w:r>
-      <w:r>
-        <w:t>9</w:t>
-      </w:r>
-      <w:r>
-        <w:t>.2.tar.gz</w:t>
-      </w:r>
-    </w:p>
-    <w:p>
-      <w:pPr>
-        <w:pStyle w:val="Code"/>
-      </w:pPr>
-      <w:r>
-        <w:t>cd cmake-3.1</w:t>
-      </w:r>
-      <w:r>
-        <w:t>9</w:t>
-      </w:r>
-      <w:r>
-        <w:t>.2</w:t>
+        <w:t xml:space="preserve"> cmake-3.19.2.tar.gz</w:t>
+      </w:r>
+    </w:p>
+    <w:p>
+      <w:pPr>
+        <w:pStyle w:val="Code"/>
+      </w:pPr>
+      <w:r>
+        <w:t>cd cmake-3.19.2</w:t>
       </w:r>
     </w:p>
     <w:p>
@@ -3493,11 +3452,11 @@
       <w:pPr>
         <w:pStyle w:val="Heading2"/>
       </w:pPr>
-      <w:bookmarkStart w:id="4" w:name="_Toc60868838"/>
+      <w:bookmarkStart w:id="3" w:name="_Toc60868838"/>
       <w:r>
         <w:t>Mac OS X Build Environment</w:t>
       </w:r>
-      <w:bookmarkEnd w:id="4"/>
+      <w:bookmarkEnd w:id="3"/>
     </w:p>
     <w:p>
       <w:r>
@@ -3673,10 +3632,7 @@
         <w:t xml:space="preserve"> for more information.</w:t>
       </w:r>
       <w:r>
-        <w:t xml:space="preserve"> See</w:t>
-      </w:r>
-      <w:r>
-        <w:t xml:space="preserve"> </w:t>
+        <w:t xml:space="preserve"> See </w:t>
       </w:r>
       <w:hyperlink r:id="rId18" w:history="1">
         <w:r>
@@ -3687,13 +3643,7 @@
         </w:r>
       </w:hyperlink>
       <w:r>
-        <w:t xml:space="preserve"> </w:t>
-      </w:r>
-      <w:r>
-        <w:t>for the latest</w:t>
-      </w:r>
-      <w:r>
-        <w:t xml:space="preserve"> intel-</w:t>
+        <w:t xml:space="preserve"> for the latest intel-</w:t>
       </w:r>
       <w:proofErr w:type="spellStart"/>
       <w:r>
@@ -3701,21 +3651,18 @@
       </w:r>
       <w:proofErr w:type="spellEnd"/>
       <w:r>
-        <w:t xml:space="preserve"> installer</w:t>
-      </w:r>
-      <w:r>
-        <w:t>.</w:t>
+        <w:t xml:space="preserve"> installer.</w:t>
       </w:r>
     </w:p>
     <w:p>
       <w:pPr>
         <w:pStyle w:val="Heading2"/>
       </w:pPr>
-      <w:bookmarkStart w:id="5" w:name="_Toc60868839"/>
+      <w:bookmarkStart w:id="4" w:name="_Toc60868839"/>
       <w:r>
         <w:t>Windows Build Environment</w:t>
       </w:r>
-      <w:bookmarkEnd w:id="5"/>
+      <w:bookmarkEnd w:id="4"/>
       <w:r>
         <w:t xml:space="preserve"> </w:t>
       </w:r>
@@ -3730,13 +3677,7 @@
         <w:ind w:left="360"/>
       </w:pPr>
       <w:r>
-        <w:t xml:space="preserve">Install </w:t>
-      </w:r>
-      <w:r>
-        <w:t xml:space="preserve">C/C++ </w:t>
-      </w:r>
-      <w:r>
-        <w:t xml:space="preserve">compiler and </w:t>
+        <w:t xml:space="preserve">Install C/C++ compiler and </w:t>
       </w:r>
       <w:proofErr w:type="spellStart"/>
       <w:r>
@@ -3755,10 +3696,7 @@
         </w:r>
       </w:hyperlink>
       <w:r>
-        <w:t xml:space="preserve"> </w:t>
-      </w:r>
-      <w:r>
-        <w:t xml:space="preserve">(find </w:t>
+        <w:t xml:space="preserve"> (find </w:t>
       </w:r>
       <w:r>
         <w:rPr>
@@ -3879,13 +3817,7 @@
         <w:ind w:left="360"/>
       </w:pPr>
       <w:r>
-        <w:t xml:space="preserve">Install FPC 3.2 </w:t>
-      </w:r>
-      <w:r>
-        <w:t xml:space="preserve"> </w:t>
-      </w:r>
-      <w:r>
-        <w:t xml:space="preserve">from </w:t>
+        <w:t xml:space="preserve">Install FPC 3.2  from </w:t>
       </w:r>
       <w:hyperlink r:id="rId23" w:history="1">
         <w:r>
@@ -3917,13 +3849,7 @@
         <w:t>compiler</w:t>
       </w:r>
       <w:r>
-        <w:t xml:space="preserve"> for i386</w:t>
-      </w:r>
-      <w:r>
-        <w:t xml:space="preserve"> first,</w:t>
-      </w:r>
-      <w:r>
-        <w:t xml:space="preserve"> and then the x86_64 cross-compiler</w:t>
+        <w:t xml:space="preserve"> for i386 first, and then the x86_64 cross-compiler</w:t>
       </w:r>
       <w:r>
         <w:t>.</w:t>
@@ -3933,7 +3859,7 @@
       <w:pPr>
         <w:pStyle w:val="Heading2"/>
       </w:pPr>
-      <w:bookmarkStart w:id="6" w:name="_Toc60868840"/>
+      <w:bookmarkStart w:id="5" w:name="_Toc60868840"/>
       <w:r>
         <w:lastRenderedPageBreak/>
         <w:t xml:space="preserve">Supporting </w:t>
@@ -3941,7 +3867,7 @@
       <w:r>
         <w:t>Code Repositories</w:t>
       </w:r>
-      <w:bookmarkEnd w:id="6"/>
+      <w:bookmarkEnd w:id="5"/>
     </w:p>
     <w:p>
       <w:r>
@@ -4082,7 +4008,7 @@
       <w:pPr>
         <w:pStyle w:val="Heading2"/>
       </w:pPr>
-      <w:bookmarkStart w:id="7" w:name="_Toc60868841"/>
+      <w:bookmarkStart w:id="6" w:name="_Toc60868841"/>
       <w:proofErr w:type="spellStart"/>
       <w:r>
         <w:t>OpenDSS</w:t>
@@ -4091,17 +4017,14 @@
       <w:r>
         <w:t xml:space="preserve"> Repository</w:t>
       </w:r>
-      <w:bookmarkEnd w:id="7"/>
+      <w:bookmarkEnd w:id="6"/>
     </w:p>
     <w:p>
       <w:r>
         <w:t>Because EPRI keeps large build products, Windows-only artifacts and copy-paste code branches in the same repository, two different strategies are provided.</w:t>
       </w:r>
       <w:r>
-        <w:t xml:space="preserve"> Both start </w:t>
-      </w:r>
-      <w:r>
-        <w:t xml:space="preserve">in </w:t>
+        <w:t xml:space="preserve"> Both start in </w:t>
       </w:r>
       <w:r>
         <w:rPr>
@@ -4135,7 +4058,6 @@
         <w:t>.</w:t>
       </w:r>
     </w:p>
-    <w:p/>
     <w:p>
       <w:r>
         <w:t>Strategy 1, “grab everything”</w:t>
@@ -4907,26 +4829,655 @@
       <w:pPr>
         <w:pStyle w:val="Heading2"/>
       </w:pPr>
-      <w:bookmarkStart w:id="8" w:name="_Ref9511328"/>
-      <w:bookmarkStart w:id="9" w:name="_Toc60868842"/>
+      <w:bookmarkStart w:id="7" w:name="_Ref9511328"/>
+      <w:bookmarkStart w:id="8" w:name="_Toc60868842"/>
       <w:r>
         <w:t>Linux and Mac OS X Builds</w:t>
       </w:r>
+      <w:bookmarkEnd w:id="7"/>
       <w:bookmarkEnd w:id="8"/>
+    </w:p>
+    <w:p>
+      <w:r>
+        <w:t xml:space="preserve">Build </w:t>
+      </w:r>
+      <w:proofErr w:type="spellStart"/>
+      <w:r>
+        <w:t>libzmq</w:t>
+      </w:r>
+      <w:proofErr w:type="spellEnd"/>
+      <w:r>
+        <w:t xml:space="preserve"> for FNCS and HELICS</w:t>
+      </w:r>
+      <w:r>
+        <w:t>:</w:t>
+      </w:r>
+    </w:p>
+    <w:p>
+      <w:pPr>
+        <w:pStyle w:val="Code"/>
+      </w:pPr>
+      <w:r>
+        <w:t>cd ~/</w:t>
+      </w:r>
+      <w:proofErr w:type="spellStart"/>
+      <w:r>
+        <w:t>src</w:t>
+      </w:r>
+      <w:proofErr w:type="spellEnd"/>
+      <w:r>
+        <w:t>/</w:t>
+      </w:r>
+      <w:proofErr w:type="spellStart"/>
+      <w:r>
+        <w:t>l</w:t>
+      </w:r>
+      <w:r>
+        <w:t>ibzmq</w:t>
+      </w:r>
+      <w:proofErr w:type="spellEnd"/>
+    </w:p>
+    <w:p>
+      <w:pPr>
+        <w:pStyle w:val="Code"/>
+      </w:pPr>
+      <w:proofErr w:type="spellStart"/>
+      <w:r>
+        <w:t>mkdir</w:t>
+      </w:r>
+      <w:proofErr w:type="spellEnd"/>
+      <w:r>
+        <w:t xml:space="preserve"> build</w:t>
+      </w:r>
+    </w:p>
+    <w:p>
+      <w:pPr>
+        <w:pStyle w:val="Code"/>
+      </w:pPr>
+      <w:r>
+        <w:t>cd build</w:t>
+      </w:r>
+    </w:p>
+    <w:p>
+      <w:pPr>
+        <w:pStyle w:val="Code"/>
+      </w:pPr>
+      <w:proofErr w:type="spellStart"/>
+      <w:r>
+        <w:t>cmake</w:t>
+      </w:r>
+      <w:proofErr w:type="spellEnd"/>
+      <w:r>
+        <w:t xml:space="preserve"> -DBUILD_STATIC=OFF -DBUILD_SHARED=ON -DZMQ_BUILD_TESTS=O</w:t>
+      </w:r>
+      <w:r>
+        <w:t>FF</w:t>
+      </w:r>
+      <w:r>
+        <w:t xml:space="preserve"> -DCMAKE_BUILD_TYPE=Release</w:t>
+      </w:r>
+      <w:proofErr w:type="gramStart"/>
+      <w:r>
+        <w:t xml:space="preserve"> ..</w:t>
+      </w:r>
+      <w:proofErr w:type="gramEnd"/>
+    </w:p>
+    <w:p>
+      <w:pPr>
+        <w:pStyle w:val="Code"/>
+      </w:pPr>
+      <w:r>
+        <w:t>make</w:t>
+      </w:r>
+    </w:p>
+    <w:p>
+      <w:pPr>
+        <w:pStyle w:val="Code"/>
+      </w:pPr>
+      <w:proofErr w:type="spellStart"/>
+      <w:r>
+        <w:t>sudo</w:t>
+      </w:r>
+      <w:proofErr w:type="spellEnd"/>
+      <w:r>
+        <w:t xml:space="preserve"> make install</w:t>
+      </w:r>
+    </w:p>
+    <w:p>
+      <w:pPr>
+        <w:spacing w:before="120"/>
+      </w:pPr>
+      <w:r>
+        <w:t xml:space="preserve">Build </w:t>
+      </w:r>
+      <w:proofErr w:type="spellStart"/>
+      <w:r>
+        <w:t>czmq</w:t>
+      </w:r>
+      <w:proofErr w:type="spellEnd"/>
+      <w:r>
+        <w:t xml:space="preserve"> for FNCS:</w:t>
+      </w:r>
+    </w:p>
+    <w:p>
+      <w:pPr>
+        <w:pStyle w:val="Code"/>
+      </w:pPr>
+      <w:r>
+        <w:t>cd ~/</w:t>
+      </w:r>
+      <w:proofErr w:type="spellStart"/>
+      <w:r>
+        <w:t>src</w:t>
+      </w:r>
+      <w:proofErr w:type="spellEnd"/>
+      <w:r>
+        <w:t>/</w:t>
+      </w:r>
+      <w:proofErr w:type="spellStart"/>
+      <w:r>
+        <w:t>czmq</w:t>
+      </w:r>
+      <w:bookmarkStart w:id="9" w:name="_GoBack"/>
       <w:bookmarkEnd w:id="9"/>
-    </w:p>
-    <w:p>
+      <w:proofErr w:type="spellEnd"/>
+    </w:p>
+    <w:p>
+      <w:pPr>
+        <w:pStyle w:val="Code"/>
+      </w:pPr>
+      <w:proofErr w:type="spellStart"/>
+      <w:r>
+        <w:t>mkdir</w:t>
+      </w:r>
+      <w:proofErr w:type="spellEnd"/>
+      <w:r>
+        <w:t xml:space="preserve"> build</w:t>
+      </w:r>
+    </w:p>
+    <w:p>
+      <w:pPr>
+        <w:pStyle w:val="Code"/>
+      </w:pPr>
+      <w:r>
+        <w:t>cd build</w:t>
+      </w:r>
+    </w:p>
+    <w:p>
+      <w:pPr>
+        <w:pStyle w:val="Code"/>
+      </w:pPr>
+      <w:proofErr w:type="spellStart"/>
+      <w:r>
+        <w:t>cmake</w:t>
+      </w:r>
+      <w:proofErr w:type="spellEnd"/>
+      <w:r>
+        <w:t xml:space="preserve"> -DCZMQ_BUILD_SHARED=ON -DCZMQ_BUILD_STATIC=OFF -DCMAKE_BUILD_TYPE=Release</w:t>
+      </w:r>
+      <w:proofErr w:type="gramStart"/>
+      <w:r>
+        <w:t xml:space="preserve"> ..</w:t>
+      </w:r>
+      <w:proofErr w:type="gramEnd"/>
+    </w:p>
+    <w:p>
+      <w:pPr>
+        <w:pStyle w:val="Code"/>
+      </w:pPr>
+      <w:r>
+        <w:t>make</w:t>
+      </w:r>
+    </w:p>
+    <w:p>
+      <w:pPr>
+        <w:pStyle w:val="Code"/>
+      </w:pPr>
+      <w:proofErr w:type="spellStart"/>
+      <w:r>
+        <w:lastRenderedPageBreak/>
+        <w:t>sudo</w:t>
+      </w:r>
+      <w:proofErr w:type="spellEnd"/>
+      <w:r>
+        <w:t xml:space="preserve"> make install</w:t>
+      </w:r>
+    </w:p>
+    <w:p>
+      <w:pPr>
+        <w:spacing w:before="120"/>
+      </w:pPr>
+      <w:r>
+        <w:t>Build FNCS</w:t>
+      </w:r>
+      <w:r>
+        <w:t xml:space="preserve"> (</w:t>
+      </w:r>
+      <w:r>
+        <w:t>library, broker, player and tracer only</w:t>
+      </w:r>
+      <w:r>
+        <w:t xml:space="preserve">, with </w:t>
+      </w:r>
+      <w:proofErr w:type="spellStart"/>
+      <w:r>
+        <w:t>CMake</w:t>
+      </w:r>
+      <w:proofErr w:type="spellEnd"/>
+      <w:r>
+        <w:t>):</w:t>
+      </w:r>
+    </w:p>
+    <w:p>
+      <w:pPr>
+        <w:pStyle w:val="Code"/>
+        <w:rPr>
+          <w:highlight w:val="yellow"/>
+        </w:rPr>
+      </w:pPr>
+      <w:r>
+        <w:rPr>
+          <w:highlight w:val="yellow"/>
+        </w:rPr>
+        <w:t>cd ~/</w:t>
+      </w:r>
+      <w:proofErr w:type="spellStart"/>
+      <w:r>
+        <w:rPr>
+          <w:highlight w:val="yellow"/>
+        </w:rPr>
+        <w:t>src</w:t>
+      </w:r>
+      <w:proofErr w:type="spellEnd"/>
+      <w:r>
+        <w:rPr>
+          <w:highlight w:val="yellow"/>
+        </w:rPr>
+        <w:t>/</w:t>
+      </w:r>
+      <w:proofErr w:type="spellStart"/>
+      <w:r>
+        <w:rPr>
+          <w:highlight w:val="yellow"/>
+        </w:rPr>
+        <w:t>fncs</w:t>
+      </w:r>
+      <w:proofErr w:type="spellEnd"/>
+    </w:p>
+    <w:p>
+      <w:pPr>
+        <w:pStyle w:val="Code"/>
+        <w:rPr>
+          <w:highlight w:val="yellow"/>
+        </w:rPr>
+      </w:pPr>
+      <w:proofErr w:type="spellStart"/>
+      <w:r>
+        <w:rPr>
+          <w:highlight w:val="yellow"/>
+        </w:rPr>
+        <w:t>mkdir</w:t>
+      </w:r>
+      <w:proofErr w:type="spellEnd"/>
+      <w:r>
+        <w:rPr>
+          <w:highlight w:val="yellow"/>
+        </w:rPr>
+        <w:t xml:space="preserve"> build</w:t>
+      </w:r>
+    </w:p>
+    <w:p>
+      <w:pPr>
+        <w:pStyle w:val="Code"/>
+        <w:rPr>
+          <w:highlight w:val="yellow"/>
+        </w:rPr>
+      </w:pPr>
+      <w:r>
+        <w:rPr>
+          <w:highlight w:val="yellow"/>
+        </w:rPr>
+        <w:t>cd build</w:t>
+      </w:r>
+    </w:p>
+    <w:p>
+      <w:pPr>
+        <w:pStyle w:val="Code"/>
+        <w:rPr>
+          <w:highlight w:val="yellow"/>
+        </w:rPr>
+      </w:pPr>
+      <w:proofErr w:type="spellStart"/>
+      <w:r>
+        <w:rPr>
+          <w:highlight w:val="yellow"/>
+        </w:rPr>
+        <w:t>cmake</w:t>
+      </w:r>
+      <w:proofErr w:type="spellEnd"/>
+      <w:r>
+        <w:rPr>
+          <w:highlight w:val="yellow"/>
+        </w:rPr>
+        <w:t xml:space="preserve"> -DCMAKE_BUILD_TYPE=Release</w:t>
+      </w:r>
+      <w:proofErr w:type="gramStart"/>
+      <w:r>
+        <w:rPr>
+          <w:highlight w:val="yellow"/>
+        </w:rPr>
+        <w:t xml:space="preserve"> ..</w:t>
+      </w:r>
+      <w:proofErr w:type="gramEnd"/>
+    </w:p>
+    <w:p>
+      <w:pPr>
+        <w:pStyle w:val="Code"/>
+        <w:rPr>
+          <w:highlight w:val="yellow"/>
+        </w:rPr>
+      </w:pPr>
+      <w:r>
+        <w:rPr>
+          <w:highlight w:val="yellow"/>
+        </w:rPr>
+        <w:t>make</w:t>
+      </w:r>
+    </w:p>
+    <w:p>
+      <w:pPr>
+        <w:pStyle w:val="Code"/>
+      </w:pPr>
+      <w:proofErr w:type="spellStart"/>
+      <w:r>
+        <w:rPr>
+          <w:highlight w:val="yellow"/>
+        </w:rPr>
+        <w:t>sudo</w:t>
+      </w:r>
+      <w:proofErr w:type="spellEnd"/>
+      <w:r>
+        <w:rPr>
+          <w:highlight w:val="yellow"/>
+        </w:rPr>
+        <w:t xml:space="preserve"> make install</w:t>
+      </w:r>
+    </w:p>
+    <w:p>
+      <w:pPr>
+        <w:spacing w:before="120"/>
+        <w:ind w:left="576"/>
+      </w:pPr>
+      <w:r>
+        <w:t xml:space="preserve">Optional: </w:t>
+      </w:r>
+      <w:r>
+        <w:t>Build FNCS</w:t>
+      </w:r>
+      <w:r>
+        <w:t xml:space="preserve"> (all components, with legacy </w:t>
+      </w:r>
+      <w:proofErr w:type="spellStart"/>
+      <w:r>
+        <w:t>autotools</w:t>
+      </w:r>
+      <w:proofErr w:type="spellEnd"/>
+      <w:r>
+        <w:t>)</w:t>
+      </w:r>
+      <w:r>
+        <w:t>:</w:t>
+      </w:r>
+    </w:p>
+    <w:p>
+      <w:pPr>
+        <w:pStyle w:val="Code"/>
+        <w:ind w:left="864"/>
+      </w:pPr>
+      <w:r>
+        <w:t>cd ~/</w:t>
+      </w:r>
+      <w:proofErr w:type="spellStart"/>
+      <w:r>
+        <w:t>src</w:t>
+      </w:r>
+      <w:proofErr w:type="spellEnd"/>
+      <w:r>
+        <w:t>/</w:t>
+      </w:r>
+      <w:proofErr w:type="spellStart"/>
+      <w:r>
+        <w:t>fncs</w:t>
+      </w:r>
+      <w:proofErr w:type="spellEnd"/>
+    </w:p>
+    <w:p>
+      <w:pPr>
+        <w:pStyle w:val="Code"/>
+        <w:ind w:left="864"/>
+      </w:pPr>
+      <w:proofErr w:type="spellStart"/>
+      <w:r>
+        <w:t>autoreconf</w:t>
+      </w:r>
+      <w:proofErr w:type="spellEnd"/>
+      <w:r>
+        <w:t xml:space="preserve"> -if</w:t>
+      </w:r>
+    </w:p>
+    <w:p>
+      <w:pPr>
+        <w:pStyle w:val="Code"/>
+        <w:ind w:left="864"/>
+      </w:pPr>
+      <w:r>
+        <w:t>./configure 'CXXFLAGS=-w -O2' 'CFLAGS=-w -O2'</w:t>
+      </w:r>
+    </w:p>
+    <w:p>
+      <w:pPr>
+        <w:pStyle w:val="Code"/>
+        <w:ind w:left="864"/>
+      </w:pPr>
+      <w:r>
+        <w:t>make</w:t>
+      </w:r>
+    </w:p>
+    <w:p>
+      <w:pPr>
+        <w:pStyle w:val="Code"/>
+        <w:ind w:left="864"/>
+      </w:pPr>
+      <w:proofErr w:type="spellStart"/>
+      <w:r>
+        <w:t>sudo</w:t>
+      </w:r>
+      <w:proofErr w:type="spellEnd"/>
+      <w:r>
+        <w:t xml:space="preserve"> make install</w:t>
+      </w:r>
+    </w:p>
+    <w:p>
+      <w:pPr>
+        <w:pStyle w:val="Code"/>
+        <w:ind w:left="864"/>
+      </w:pPr>
+      <w:r>
+        <w:t>cd java</w:t>
+      </w:r>
+    </w:p>
+    <w:p>
+      <w:pPr>
+        <w:pStyle w:val="Code"/>
+        <w:ind w:left="864"/>
+      </w:pPr>
+      <w:r>
+        <w:t>make</w:t>
+      </w:r>
+    </w:p>
+    <w:p>
+      <w:pPr>
+        <w:pStyle w:val="Code"/>
+        <w:ind w:left="864"/>
+      </w:pPr>
+      <w:proofErr w:type="spellStart"/>
+      <w:r>
+        <w:t>sudo</w:t>
+      </w:r>
+      <w:proofErr w:type="spellEnd"/>
+      <w:r>
+        <w:t xml:space="preserve"> make install</w:t>
+      </w:r>
+    </w:p>
+    <w:p>
+      <w:pPr>
+        <w:spacing w:before="120"/>
+      </w:pPr>
+      <w:r>
+        <w:t>Build HELICS:</w:t>
+      </w:r>
+    </w:p>
+    <w:p>
+      <w:pPr>
+        <w:pStyle w:val="Code"/>
+      </w:pPr>
+      <w:r>
+        <w:t>cd ~/</w:t>
+      </w:r>
+      <w:proofErr w:type="spellStart"/>
+      <w:r>
+        <w:t>src</w:t>
+      </w:r>
+      <w:proofErr w:type="spellEnd"/>
+      <w:r>
+        <w:t>/HELICS-</w:t>
+      </w:r>
+      <w:proofErr w:type="spellStart"/>
+      <w:r>
+        <w:t>src</w:t>
+      </w:r>
+      <w:proofErr w:type="spellEnd"/>
+    </w:p>
+    <w:p>
+      <w:pPr>
+        <w:pStyle w:val="Code"/>
+      </w:pPr>
+      <w:proofErr w:type="spellStart"/>
+      <w:r>
+        <w:t>mkdir</w:t>
+      </w:r>
+      <w:proofErr w:type="spellEnd"/>
+      <w:r>
+        <w:t xml:space="preserve"> build</w:t>
+      </w:r>
+    </w:p>
+    <w:p>
+      <w:pPr>
+        <w:pStyle w:val="Code"/>
+      </w:pPr>
+      <w:r>
+        <w:t>cd build</w:t>
+      </w:r>
+    </w:p>
+    <w:p>
+      <w:pPr>
+        <w:pStyle w:val="Code"/>
+      </w:pPr>
+      <w:proofErr w:type="spellStart"/>
+      <w:r>
+        <w:t>cmake</w:t>
+      </w:r>
+      <w:proofErr w:type="spellEnd"/>
+      <w:r>
+        <w:t xml:space="preserve"> -DBUILD_SHARED_LIBS=ON -DHELICS_DISABLE_BOOST=ON -DCMAKE_BUILD_TYPE=Release</w:t>
+      </w:r>
+      <w:proofErr w:type="gramStart"/>
+      <w:r>
+        <w:t xml:space="preserve"> ..</w:t>
+      </w:r>
+      <w:proofErr w:type="gramEnd"/>
+    </w:p>
+    <w:p>
+      <w:pPr>
+        <w:pStyle w:val="Code"/>
+      </w:pPr>
+      <w:r>
+        <w:t>git submodule update --</w:t>
+      </w:r>
+      <w:proofErr w:type="spellStart"/>
+      <w:r>
+        <w:t>init</w:t>
+      </w:r>
+      <w:proofErr w:type="spellEnd"/>
+    </w:p>
+    <w:p>
+      <w:pPr>
+        <w:pStyle w:val="Code"/>
+      </w:pPr>
+      <w:r>
+        <w:t>make -j4</w:t>
+      </w:r>
+    </w:p>
+    <w:p>
+      <w:pPr>
+        <w:pStyle w:val="Code"/>
+      </w:pPr>
+      <w:proofErr w:type="spellStart"/>
+      <w:r>
+        <w:t>sudo</w:t>
+      </w:r>
+      <w:proofErr w:type="spellEnd"/>
+      <w:r>
+        <w:t xml:space="preserve"> make install</w:t>
+      </w:r>
+    </w:p>
+    <w:p>
+      <w:pPr>
+        <w:pStyle w:val="Code"/>
+      </w:pPr>
+      <w:proofErr w:type="spellStart"/>
+      <w:r>
+        <w:t>helics_broker</w:t>
+      </w:r>
+      <w:proofErr w:type="spellEnd"/>
+      <w:r>
+        <w:t xml:space="preserve"> -–version  # should return a version number for “pip</w:t>
+      </w:r>
+      <w:r>
+        <w:t>3</w:t>
+      </w:r>
+      <w:r>
+        <w:t xml:space="preserve"> install </w:t>
+      </w:r>
+      <w:proofErr w:type="spellStart"/>
+      <w:r>
+        <w:t>helics</w:t>
+      </w:r>
+      <w:proofErr w:type="spellEnd"/>
+      <w:r>
+        <w:t>==version”</w:t>
+      </w:r>
+    </w:p>
+    <w:p>
+      <w:pPr>
+        <w:spacing w:before="120"/>
+      </w:pPr>
       <w:r>
         <w:t xml:space="preserve">Build </w:t>
       </w:r>
       <w:proofErr w:type="spellStart"/>
       <w:r>
-        <w:t>libzmq</w:t>
-      </w:r>
-      <w:proofErr w:type="spellEnd"/>
-      <w:r>
-        <w:t xml:space="preserve"> for FNCS and HELICS</w:t>
-      </w:r>
+        <w:t>linenoise</w:t>
+      </w:r>
+      <w:proofErr w:type="spellEnd"/>
+      <w:r>
+        <w:t xml:space="preserve">-ng for </w:t>
+      </w:r>
+      <w:proofErr w:type="spellStart"/>
+      <w:r>
+        <w:t>OpenDSSCmd</w:t>
+      </w:r>
+      <w:proofErr w:type="spellEnd"/>
       <w:r>
         <w:t>:</w:t>
       </w:r>
@@ -4948,12 +5499,12 @@
       </w:r>
       <w:proofErr w:type="spellStart"/>
       <w:r>
-        <w:t>l</w:t>
-      </w:r>
-      <w:r>
-        <w:t>ibzmq</w:t>
-      </w:r>
-      <w:proofErr w:type="spellEnd"/>
+        <w:t>linenoise</w:t>
+      </w:r>
+      <w:proofErr w:type="spellEnd"/>
+      <w:r>
+        <w:t>-ng</w:t>
+      </w:r>
     </w:p>
     <w:p>
       <w:pPr>
@@ -4986,12 +5537,6 @@
       </w:r>
       <w:proofErr w:type="spellEnd"/>
       <w:r>
-        <w:t xml:space="preserve"> -DBUILD_STATIC=OFF -DBUILD_SHARED=ON -DZMQ_BUILD_TESTS=O</w:t>
-      </w:r>
-      <w:r>
-        <w:t>FF</w:t>
-      </w:r>
-      <w:r>
         <w:t xml:space="preserve"> -DCMAKE_BUILD_TYPE=Release</w:t>
       </w:r>
       <w:proofErr w:type="gramStart"/>
@@ -5018,7 +5563,10 @@
       </w:r>
       <w:proofErr w:type="spellEnd"/>
       <w:r>
-        <w:t xml:space="preserve"> make install</w:t>
+        <w:t xml:space="preserve"> </w:t>
+      </w:r>
+      <w:r>
+        <w:t>make install</w:t>
       </w:r>
     </w:p>
     <w:p>
@@ -5030,11 +5578,19 @@
       </w:r>
       <w:proofErr w:type="spellStart"/>
       <w:r>
-        <w:t>czmq</w:t>
-      </w:r>
-      <w:proofErr w:type="spellEnd"/>
-      <w:r>
-        <w:t xml:space="preserve"> for FNCS:</w:t>
+        <w:t>KLUSolve</w:t>
+      </w:r>
+      <w:proofErr w:type="spellEnd"/>
+      <w:r>
+        <w:t xml:space="preserve"> for </w:t>
+      </w:r>
+      <w:proofErr w:type="spellStart"/>
+      <w:r>
+        <w:t>OpenDSSCmd</w:t>
+      </w:r>
+      <w:proofErr w:type="spellEnd"/>
+      <w:r>
+        <w:t>:</w:t>
       </w:r>
     </w:p>
     <w:p>
@@ -5054,10 +5610,7 @@
       </w:r>
       <w:proofErr w:type="spellStart"/>
       <w:r>
-        <w:t>c</w:t>
-      </w:r>
-      <w:r>
-        <w:t>zmq</w:t>
+        <w:t>KLUSolve</w:t>
       </w:r>
       <w:proofErr w:type="spellEnd"/>
     </w:p>
@@ -5088,12 +5641,11 @@
       </w:pPr>
       <w:proofErr w:type="spellStart"/>
       <w:r>
-        <w:lastRenderedPageBreak/>
         <w:t>cmake</w:t>
       </w:r>
       <w:proofErr w:type="spellEnd"/>
       <w:r>
-        <w:t xml:space="preserve"> -DCZMQ_BUILD_SHARED=ON -DCZMQ_BUILD_STATIC=OFF -DCMAKE_BUILD_TYPE=Release</w:t>
+        <w:t xml:space="preserve"> -DCMAKE_BUILD_TYPE=Release</w:t>
       </w:r>
       <w:proofErr w:type="gramStart"/>
       <w:r>
@@ -5119,7 +5671,10 @@
       </w:r>
       <w:proofErr w:type="spellEnd"/>
       <w:r>
-        <w:t xml:space="preserve"> make install</w:t>
+        <w:t xml:space="preserve"> </w:t>
+      </w:r>
+      <w:r>
+        <w:t>make install</w:t>
       </w:r>
     </w:p>
     <w:p>
@@ -5127,427 +5682,7 @@
         <w:spacing w:before="120"/>
       </w:pPr>
       <w:r>
-        <w:t>Build FNCS:</w:t>
-      </w:r>
-    </w:p>
-    <w:p>
-      <w:pPr>
-        <w:pStyle w:val="Code"/>
-      </w:pPr>
-      <w:r>
-        <w:t>cd ~/</w:t>
-      </w:r>
-      <w:proofErr w:type="spellStart"/>
-      <w:r>
-        <w:t>src</w:t>
-      </w:r>
-      <w:proofErr w:type="spellEnd"/>
-      <w:r>
-        <w:t>/</w:t>
-      </w:r>
-      <w:proofErr w:type="spellStart"/>
-      <w:r>
-        <w:t>fncs</w:t>
-      </w:r>
-      <w:proofErr w:type="spellEnd"/>
-    </w:p>
-    <w:p>
-      <w:pPr>
-        <w:pStyle w:val="Code"/>
-      </w:pPr>
-      <w:proofErr w:type="spellStart"/>
-      <w:r>
-        <w:t>autoreconf</w:t>
-      </w:r>
-      <w:proofErr w:type="spellEnd"/>
-      <w:r>
-        <w:t xml:space="preserve"> -if</w:t>
-      </w:r>
-    </w:p>
-    <w:p>
-      <w:pPr>
-        <w:pStyle w:val="Code"/>
-      </w:pPr>
-      <w:r>
-        <w:t>./configure 'CXXFLAGS=-w -O2' 'CFLAGS=-w -O2'</w:t>
-      </w:r>
-    </w:p>
-    <w:p>
-      <w:pPr>
-        <w:pStyle w:val="Code"/>
-      </w:pPr>
-      <w:r>
-        <w:t>make</w:t>
-      </w:r>
-    </w:p>
-    <w:p>
-      <w:pPr>
-        <w:pStyle w:val="Code"/>
-      </w:pPr>
-      <w:proofErr w:type="spellStart"/>
-      <w:r>
-        <w:t>sudo</w:t>
-      </w:r>
-      <w:proofErr w:type="spellEnd"/>
-      <w:r>
-        <w:t xml:space="preserve"> make install</w:t>
-      </w:r>
-    </w:p>
-    <w:p>
-      <w:pPr>
-        <w:spacing w:before="120"/>
-      </w:pPr>
-      <w:r>
-        <w:t>Build HELICS:</w:t>
-      </w:r>
-    </w:p>
-    <w:p>
-      <w:pPr>
-        <w:pStyle w:val="Code"/>
-      </w:pPr>
-      <w:r>
-        <w:t>cd ~/</w:t>
-      </w:r>
-      <w:proofErr w:type="spellStart"/>
-      <w:r>
-        <w:t>src</w:t>
-      </w:r>
-      <w:proofErr w:type="spellEnd"/>
-      <w:r>
-        <w:t>/HELICS-</w:t>
-      </w:r>
-      <w:proofErr w:type="spellStart"/>
-      <w:r>
-        <w:t>src</w:t>
-      </w:r>
-      <w:proofErr w:type="spellEnd"/>
-    </w:p>
-    <w:p>
-      <w:pPr>
-        <w:pStyle w:val="Code"/>
-      </w:pPr>
-      <w:proofErr w:type="spellStart"/>
-      <w:r>
-        <w:t>mkdir</w:t>
-      </w:r>
-      <w:proofErr w:type="spellEnd"/>
-      <w:r>
-        <w:t xml:space="preserve"> build</w:t>
-      </w:r>
-    </w:p>
-    <w:p>
-      <w:pPr>
-        <w:pStyle w:val="Code"/>
-      </w:pPr>
-      <w:r>
-        <w:t>cd build</w:t>
-      </w:r>
-    </w:p>
-    <w:p>
-      <w:pPr>
-        <w:pStyle w:val="Code"/>
-      </w:pPr>
-      <w:proofErr w:type="spellStart"/>
-      <w:r>
-        <w:t>cmake</w:t>
-      </w:r>
-      <w:proofErr w:type="spellEnd"/>
-      <w:r>
-        <w:t xml:space="preserve"> -DBUILD_SHARED_LIBS=ON -DHELICS_DISABLE_BOOST=ON -DCMAKE_BUILD_TYPE=Release</w:t>
-      </w:r>
-      <w:proofErr w:type="gramStart"/>
-      <w:r>
-        <w:t xml:space="preserve"> ..</w:t>
-      </w:r>
-      <w:proofErr w:type="gramEnd"/>
-    </w:p>
-    <w:p>
-      <w:pPr>
-        <w:pStyle w:val="Code"/>
-      </w:pPr>
-      <w:r>
-        <w:t>git submodule update --</w:t>
-      </w:r>
-      <w:proofErr w:type="spellStart"/>
-      <w:r>
-        <w:t>init</w:t>
-      </w:r>
-      <w:proofErr w:type="spellEnd"/>
-    </w:p>
-    <w:p>
-      <w:pPr>
-        <w:pStyle w:val="Code"/>
-      </w:pPr>
-      <w:r>
-        <w:t>make -j4</w:t>
-      </w:r>
-    </w:p>
-    <w:p>
-      <w:pPr>
-        <w:pStyle w:val="Code"/>
-      </w:pPr>
-      <w:proofErr w:type="spellStart"/>
-      <w:r>
-        <w:t>sudo</w:t>
-      </w:r>
-      <w:proofErr w:type="spellEnd"/>
-      <w:r>
-        <w:t xml:space="preserve"> make install</w:t>
-      </w:r>
-    </w:p>
-    <w:p>
-      <w:pPr>
-        <w:spacing w:before="120"/>
-      </w:pPr>
-      <w:r>
-        <w:t xml:space="preserve">Build </w:t>
-      </w:r>
-      <w:proofErr w:type="spellStart"/>
-      <w:r>
-        <w:t>linenoise</w:t>
-      </w:r>
-      <w:proofErr w:type="spellEnd"/>
-      <w:r>
-        <w:t xml:space="preserve">-ng for </w:t>
-      </w:r>
-      <w:proofErr w:type="spellStart"/>
-      <w:r>
-        <w:t>OpenDSSCmd</w:t>
-      </w:r>
-      <w:proofErr w:type="spellEnd"/>
-      <w:r>
-        <w:t>:</w:t>
-      </w:r>
-    </w:p>
-    <w:p>
-      <w:pPr>
-        <w:pStyle w:val="Code"/>
-      </w:pPr>
-      <w:r>
-        <w:t>cd ~/</w:t>
-      </w:r>
-      <w:proofErr w:type="spellStart"/>
-      <w:r>
-        <w:t>src</w:t>
-      </w:r>
-      <w:proofErr w:type="spellEnd"/>
-      <w:r>
-        <w:t>/</w:t>
-      </w:r>
-      <w:proofErr w:type="spellStart"/>
-      <w:r>
-        <w:t>linenoise</w:t>
-      </w:r>
-      <w:proofErr w:type="spellEnd"/>
-      <w:r>
-        <w:t>-ng</w:t>
-      </w:r>
-    </w:p>
-    <w:p>
-      <w:pPr>
-        <w:pStyle w:val="Code"/>
-      </w:pPr>
-      <w:proofErr w:type="spellStart"/>
-      <w:r>
-        <w:t>mkdir</w:t>
-      </w:r>
-      <w:proofErr w:type="spellEnd"/>
-      <w:r>
-        <w:t xml:space="preserve"> build</w:t>
-      </w:r>
-    </w:p>
-    <w:p>
-      <w:pPr>
-        <w:pStyle w:val="Code"/>
-      </w:pPr>
-      <w:r>
-        <w:t>cd build</w:t>
-      </w:r>
-    </w:p>
-    <w:p>
-      <w:pPr>
-        <w:pStyle w:val="Code"/>
-      </w:pPr>
-      <w:proofErr w:type="spellStart"/>
-      <w:r>
-        <w:t>cmake</w:t>
-      </w:r>
-      <w:proofErr w:type="spellEnd"/>
-      <w:r>
-        <w:t xml:space="preserve"> -DCMAKE_BUILD_TYPE=Release</w:t>
-      </w:r>
-      <w:proofErr w:type="gramStart"/>
-      <w:r>
-        <w:t xml:space="preserve"> ..</w:t>
-      </w:r>
-      <w:proofErr w:type="gramEnd"/>
-    </w:p>
-    <w:p>
-      <w:pPr>
-        <w:pStyle w:val="Code"/>
-      </w:pPr>
-      <w:r>
-        <w:t>make</w:t>
-      </w:r>
-    </w:p>
-    <w:p>
-      <w:pPr>
-        <w:pStyle w:val="Code"/>
-      </w:pPr>
-      <w:proofErr w:type="spellStart"/>
-      <w:r>
-        <w:t>sudo</w:t>
-      </w:r>
-      <w:proofErr w:type="spellEnd"/>
-      <w:r>
-        <w:t xml:space="preserve"> </w:t>
-      </w:r>
-      <w:r>
-        <w:t>make install</w:t>
-      </w:r>
-    </w:p>
-    <w:p>
-      <w:pPr>
-        <w:spacing w:before="120"/>
-      </w:pPr>
-      <w:r>
-        <w:t xml:space="preserve">Build </w:t>
-      </w:r>
-      <w:proofErr w:type="spellStart"/>
-      <w:r>
-        <w:t>KLUSolve</w:t>
-      </w:r>
-      <w:proofErr w:type="spellEnd"/>
-      <w:r>
-        <w:t xml:space="preserve"> for </w:t>
-      </w:r>
-      <w:proofErr w:type="spellStart"/>
-      <w:r>
-        <w:t>OpenDSSCmd</w:t>
-      </w:r>
-      <w:proofErr w:type="spellEnd"/>
-      <w:r>
-        <w:t>:</w:t>
-      </w:r>
-    </w:p>
-    <w:p>
-      <w:pPr>
-        <w:pStyle w:val="Code"/>
-      </w:pPr>
-      <w:r>
-        <w:t xml:space="preserve">cd </w:t>
-      </w:r>
-      <w:r>
-        <w:t>~/</w:t>
-      </w:r>
-      <w:proofErr w:type="spellStart"/>
-      <w:r>
-        <w:t>src</w:t>
-      </w:r>
-      <w:proofErr w:type="spellEnd"/>
-      <w:r>
-        <w:t>/</w:t>
-      </w:r>
-      <w:proofErr w:type="spellStart"/>
-      <w:r>
-        <w:t>KLUSolve</w:t>
-      </w:r>
-      <w:proofErr w:type="spellEnd"/>
-    </w:p>
-    <w:p>
-      <w:pPr>
-        <w:pStyle w:val="Code"/>
-      </w:pPr>
-      <w:proofErr w:type="spellStart"/>
-      <w:r>
-        <w:t>m</w:t>
-      </w:r>
-      <w:r>
-        <w:t>kdir</w:t>
-      </w:r>
-      <w:proofErr w:type="spellEnd"/>
-      <w:r>
-        <w:t xml:space="preserve"> build</w:t>
-      </w:r>
-    </w:p>
-    <w:p>
-      <w:pPr>
-        <w:pStyle w:val="Code"/>
-      </w:pPr>
-      <w:r>
-        <w:t>cd build</w:t>
-      </w:r>
-    </w:p>
-    <w:p>
-      <w:pPr>
-        <w:pStyle w:val="Code"/>
-      </w:pPr>
-      <w:proofErr w:type="spellStart"/>
-      <w:r>
-        <w:t>cmake</w:t>
-      </w:r>
-      <w:proofErr w:type="spellEnd"/>
-      <w:r>
-        <w:t xml:space="preserve"> -DCMAKE_BUILD_TYPE=Release</w:t>
-      </w:r>
-      <w:proofErr w:type="gramStart"/>
-      <w:r>
-        <w:t xml:space="preserve"> ..</w:t>
-      </w:r>
-      <w:proofErr w:type="gramEnd"/>
-    </w:p>
-    <w:p>
-      <w:pPr>
-        <w:pStyle w:val="Code"/>
-      </w:pPr>
-      <w:r>
-        <w:t>make</w:t>
-      </w:r>
-    </w:p>
-    <w:p>
-      <w:pPr>
-        <w:pStyle w:val="Code"/>
-      </w:pPr>
-      <w:r>
-        <w:t>make install</w:t>
-      </w:r>
-    </w:p>
-    <w:p>
-      <w:pPr>
-        <w:spacing w:before="120"/>
-      </w:pPr>
-      <w:r>
         <w:t>Setup Libraries (Linux):</w:t>
-      </w:r>
-    </w:p>
-    <w:p>
-      <w:pPr>
-        <w:pStyle w:val="Code"/>
-      </w:pPr>
-      <w:proofErr w:type="spellStart"/>
-      <w:r>
-        <w:t>sudo</w:t>
-      </w:r>
-      <w:proofErr w:type="spellEnd"/>
-      <w:r>
-        <w:t xml:space="preserve"> </w:t>
-      </w:r>
-      <w:r>
-        <w:t xml:space="preserve">cp </w:t>
-      </w:r>
-      <w:r>
-        <w:t>~/src/KLUSolve/</w:t>
-      </w:r>
-      <w:r>
-        <w:t>Lib/libklusolve.so /</w:t>
-      </w:r>
-      <w:proofErr w:type="spellStart"/>
-      <w:r>
-        <w:t>usr</w:t>
-      </w:r>
-      <w:proofErr w:type="spellEnd"/>
-      <w:r>
-        <w:t>/local/lib</w:t>
       </w:r>
     </w:p>
     <w:p>
@@ -5757,7 +5892,7 @@
           <w:sz w:val="22"/>
           <w:szCs w:val="22"/>
         </w:rPr>
-        <w:t>S</w:t>
+        <w:t xml:space="preserve">Symbolic links </w:t>
       </w:r>
       <w:r>
         <w:rPr>
@@ -5766,7 +5901,7 @@
           <w:sz w:val="22"/>
           <w:szCs w:val="22"/>
         </w:rPr>
-        <w:t xml:space="preserve">ymbolic links </w:t>
+        <w:t>may be</w:t>
       </w:r>
       <w:r>
         <w:rPr>
@@ -5775,8 +5910,9 @@
           <w:sz w:val="22"/>
           <w:szCs w:val="22"/>
         </w:rPr>
-        <w:t>may be</w:t>
-      </w:r>
+        <w:t xml:space="preserve"> required, based on the contents of /</w:t>
+      </w:r>
+      <w:proofErr w:type="spellStart"/>
       <w:r>
         <w:rPr>
           <w:rFonts w:asciiTheme="minorHAnsi" w:hAnsiTheme="minorHAnsi"/>
@@ -5784,9 +5920,9 @@
           <w:sz w:val="22"/>
           <w:szCs w:val="22"/>
         </w:rPr>
-        <w:t xml:space="preserve"> required, based on the contents of /</w:t>
-      </w:r>
-      <w:proofErr w:type="spellStart"/>
+        <w:t>usr</w:t>
+      </w:r>
+      <w:proofErr w:type="spellEnd"/>
       <w:r>
         <w:rPr>
           <w:rFonts w:asciiTheme="minorHAnsi" w:hAnsiTheme="minorHAnsi"/>
@@ -5794,31 +5930,99 @@
           <w:sz w:val="22"/>
           <w:szCs w:val="22"/>
         </w:rPr>
+        <w:t>/lib. For example:</w:t>
+      </w:r>
+    </w:p>
+    <w:p>
+      <w:pPr>
+        <w:pStyle w:val="Code"/>
+        <w:rPr>
+          <w:strike/>
+        </w:rPr>
+      </w:pPr>
+      <w:proofErr w:type="spellStart"/>
+      <w:r>
+        <w:rPr>
+          <w:strike/>
+        </w:rPr>
+        <w:t>sudo</w:t>
+      </w:r>
+      <w:proofErr w:type="spellEnd"/>
+      <w:r>
+        <w:rPr>
+          <w:strike/>
+        </w:rPr>
+        <w:t xml:space="preserve"> ln -</w:t>
+      </w:r>
+      <w:proofErr w:type="spellStart"/>
+      <w:r>
+        <w:rPr>
+          <w:strike/>
+        </w:rPr>
+        <w:t>sv</w:t>
+      </w:r>
+      <w:proofErr w:type="spellEnd"/>
+      <w:r>
+        <w:rPr>
+          <w:strike/>
+        </w:rPr>
+        <w:t xml:space="preserve"> /</w:t>
+      </w:r>
+      <w:proofErr w:type="spellStart"/>
+      <w:r>
+        <w:rPr>
+          <w:strike/>
+        </w:rPr>
         <w:t>usr</w:t>
       </w:r>
       <w:proofErr w:type="spellEnd"/>
       <w:r>
         <w:rPr>
-          <w:rFonts w:asciiTheme="minorHAnsi" w:hAnsiTheme="minorHAnsi"/>
           <w:strike/>
-          <w:sz w:val="22"/>
-          <w:szCs w:val="22"/>
-        </w:rPr>
-        <w:t>/lib. For example:</w:t>
-      </w:r>
-    </w:p>
-    <w:p>
-      <w:pPr>
-        <w:pStyle w:val="Code"/>
+        </w:rPr>
+        <w:t>/lib/x86_64-linux-gnu/</w:t>
+      </w:r>
+      <w:proofErr w:type="spellStart"/>
+      <w:r>
         <w:rPr>
           <w:strike/>
         </w:rPr>
-      </w:pPr>
-      <w:proofErr w:type="spellStart"/>
+        <w:t>libstdc</w:t>
+      </w:r>
+      <w:proofErr w:type="spellEnd"/>
       <w:r>
         <w:rPr>
           <w:strike/>
         </w:rPr>
+        <w:t xml:space="preserve">++.so.6.0.25 \ </w:t>
+      </w:r>
+    </w:p>
+    <w:p>
+      <w:pPr>
+        <w:pStyle w:val="Code"/>
+        <w:rPr>
+          <w:strike/>
+        </w:rPr>
+      </w:pPr>
+      <w:r>
+        <w:rPr>
+          <w:strike/>
+        </w:rPr>
+        <w:t xml:space="preserve">            /usr/lib/x86_64-linux-gnu/libstdc++.so</w:t>
+      </w:r>
+    </w:p>
+    <w:p>
+      <w:pPr>
+        <w:pStyle w:val="Code"/>
+        <w:rPr>
+          <w:strike/>
+        </w:rPr>
+      </w:pPr>
+      <w:proofErr w:type="spellStart"/>
+      <w:r>
+        <w:rPr>
+          <w:strike/>
+        </w:rPr>
         <w:t>sudo</w:t>
       </w:r>
       <w:proofErr w:type="spellEnd"/>
@@ -5840,123 +6044,21 @@
         <w:rPr>
           <w:strike/>
         </w:rPr>
-        <w:t xml:space="preserve"> /</w:t>
-      </w:r>
-      <w:proofErr w:type="spellStart"/>
-      <w:r>
+        <w:t xml:space="preserve"> /lib/x86_64-linux-gnu/libgcc_s.so.1 \</w:t>
+      </w:r>
+    </w:p>
+    <w:p>
+      <w:pPr>
+        <w:pStyle w:val="Code"/>
         <w:rPr>
           <w:strike/>
         </w:rPr>
-        <w:t>usr</w:t>
-      </w:r>
-      <w:proofErr w:type="spellEnd"/>
+      </w:pPr>
       <w:r>
         <w:rPr>
           <w:strike/>
         </w:rPr>
-        <w:t>/lib/x86_64-linux-gnu/</w:t>
-      </w:r>
-      <w:proofErr w:type="spellStart"/>
-      <w:r>
-        <w:rPr>
-          <w:strike/>
-        </w:rPr>
-        <w:t>libstdc</w:t>
-      </w:r>
-      <w:proofErr w:type="spellEnd"/>
-      <w:r>
-        <w:rPr>
-          <w:strike/>
-        </w:rPr>
-        <w:t xml:space="preserve">++.so.6.0.25 </w:t>
-      </w:r>
-      <w:r>
-        <w:rPr>
-          <w:strike/>
-        </w:rPr>
-        <w:t xml:space="preserve">\ </w:t>
-      </w:r>
-    </w:p>
-    <w:p>
-      <w:pPr>
-        <w:pStyle w:val="Code"/>
-        <w:rPr>
-          <w:strike/>
-        </w:rPr>
-      </w:pPr>
-      <w:r>
-        <w:rPr>
-          <w:strike/>
-        </w:rPr>
-        <w:t xml:space="preserve">            </w:t>
-      </w:r>
-      <w:r>
-        <w:rPr>
-          <w:strike/>
-        </w:rPr>
-        <w:t>/usr/lib/x86_64-linux-gnu/libstdc++.so</w:t>
-      </w:r>
-    </w:p>
-    <w:p>
-      <w:pPr>
-        <w:pStyle w:val="Code"/>
-        <w:rPr>
-          <w:strike/>
-        </w:rPr>
-      </w:pPr>
-      <w:proofErr w:type="spellStart"/>
-      <w:r>
-        <w:rPr>
-          <w:strike/>
-        </w:rPr>
-        <w:t>sudo</w:t>
-      </w:r>
-      <w:proofErr w:type="spellEnd"/>
-      <w:r>
-        <w:rPr>
-          <w:strike/>
-        </w:rPr>
-        <w:t xml:space="preserve"> ln -</w:t>
-      </w:r>
-      <w:proofErr w:type="spellStart"/>
-      <w:r>
-        <w:rPr>
-          <w:strike/>
-        </w:rPr>
-        <w:t>sv</w:t>
-      </w:r>
-      <w:proofErr w:type="spellEnd"/>
-      <w:r>
-        <w:rPr>
-          <w:strike/>
-        </w:rPr>
-        <w:t xml:space="preserve"> /lib/x86_64-linux-gnu/libgcc_s.so.1 </w:t>
-      </w:r>
-      <w:r>
-        <w:rPr>
-          <w:strike/>
-        </w:rPr>
-        <w:t>\</w:t>
-      </w:r>
-    </w:p>
-    <w:p>
-      <w:pPr>
-        <w:pStyle w:val="Code"/>
-        <w:rPr>
-          <w:strike/>
-        </w:rPr>
-      </w:pPr>
-      <w:r>
-        <w:rPr>
-          <w:strike/>
-        </w:rPr>
-        <w:t xml:space="preserve">            </w:t>
-      </w:r>
-      <w:r>
-        <w:rPr>
-          <w:strike/>
-        </w:rPr>
-        <w:t>/lib/x86_64-linux-gnu/libgcc_s.so</w:t>
+        <w:t xml:space="preserve">            /lib/x86_64-linux-gnu/libgcc_s.so</w:t>
       </w:r>
     </w:p>
     <w:p>
@@ -6044,124 +6146,41 @@
     </w:p>
     <w:p>
       <w:pPr>
-        <w:pStyle w:val="Code"/>
-        <w:rPr>
-          <w:strike/>
-        </w:rPr>
-      </w:pPr>
-      <w:proofErr w:type="spellStart"/>
-      <w:r>
-        <w:rPr>
-          <w:strike/>
-        </w:rPr>
-        <w:t>sudo</w:t>
-      </w:r>
-      <w:proofErr w:type="spellEnd"/>
-      <w:r>
-        <w:rPr>
-          <w:strike/>
-        </w:rPr>
-        <w:t xml:space="preserve"> cp ~/</w:t>
-      </w:r>
-      <w:proofErr w:type="spellStart"/>
-      <w:r>
-        <w:rPr>
-          <w:strike/>
-        </w:rPr>
+        <w:spacing w:before="120"/>
+      </w:pPr>
+      <w:r>
+        <w:lastRenderedPageBreak/>
+        <w:t xml:space="preserve">Build </w:t>
+      </w:r>
+      <w:proofErr w:type="spellStart"/>
+      <w:r>
+        <w:t>OpenDSSCmd</w:t>
+      </w:r>
+      <w:proofErr w:type="spellEnd"/>
+      <w:r>
+        <w:t>:</w:t>
+      </w:r>
+    </w:p>
+    <w:p>
+      <w:pPr>
+        <w:pStyle w:val="Code"/>
+      </w:pPr>
+      <w:r>
+        <w:t>c</w:t>
+      </w:r>
+      <w:r>
+        <w:t>d ~/</w:t>
+      </w:r>
+      <w:proofErr w:type="spellStart"/>
+      <w:r>
         <w:t>src</w:t>
       </w:r>
       <w:proofErr w:type="spellEnd"/>
       <w:r>
-        <w:rPr>
-          <w:strike/>
-        </w:rPr>
         <w:t>/</w:t>
       </w:r>
       <w:proofErr w:type="spellStart"/>
       <w:r>
-        <w:rPr>
-          <w:strike/>
-        </w:rPr>
-        <w:t>linenoise</w:t>
-      </w:r>
-      <w:proofErr w:type="spellEnd"/>
-      <w:r>
-        <w:rPr>
-          <w:strike/>
-        </w:rPr>
-        <w:t>-ng/build/</w:t>
-      </w:r>
-      <w:proofErr w:type="spellStart"/>
-      <w:r>
-        <w:rPr>
-          <w:strike/>
-        </w:rPr>
-        <w:t>liblinenoise.</w:t>
-      </w:r>
-      <w:r>
-        <w:rPr>
-          <w:strike/>
-        </w:rPr>
-        <w:t>dylib</w:t>
-      </w:r>
-      <w:proofErr w:type="spellEnd"/>
-      <w:r>
-        <w:rPr>
-          <w:strike/>
-        </w:rPr>
-        <w:t xml:space="preserve"> /</w:t>
-      </w:r>
-      <w:proofErr w:type="spellStart"/>
-      <w:r>
-        <w:rPr>
-          <w:strike/>
-        </w:rPr>
-        <w:t>usr</w:t>
-      </w:r>
-      <w:proofErr w:type="spellEnd"/>
-      <w:r>
-        <w:rPr>
-          <w:strike/>
-        </w:rPr>
-        <w:t>/local/lib</w:t>
-      </w:r>
-    </w:p>
-    <w:p>
-      <w:pPr>
-        <w:spacing w:before="120"/>
-      </w:pPr>
-      <w:r>
-        <w:t xml:space="preserve">Build </w:t>
-      </w:r>
-      <w:proofErr w:type="spellStart"/>
-      <w:r>
-        <w:t>OpenDSSCmd</w:t>
-      </w:r>
-      <w:proofErr w:type="spellEnd"/>
-      <w:r>
-        <w:t>:</w:t>
-      </w:r>
-    </w:p>
-    <w:p>
-      <w:pPr>
-        <w:pStyle w:val="Code"/>
-      </w:pPr>
-      <w:r>
-        <w:t>c</w:t>
-      </w:r>
-      <w:r>
-        <w:t>d ~/</w:t>
-      </w:r>
-      <w:proofErr w:type="spellStart"/>
-      <w:r>
-        <w:t>src</w:t>
-      </w:r>
-      <w:proofErr w:type="spellEnd"/>
-      <w:r>
-        <w:t>/</w:t>
-      </w:r>
-      <w:proofErr w:type="spellStart"/>
-      <w:r>
         <w:t>OpenDSS</w:t>
       </w:r>
       <w:proofErr w:type="spellEnd"/>
@@ -6218,7 +6237,6 @@
     </w:p>
     <w:p>
       <w:r>
-        <w:lastRenderedPageBreak/>
         <w:t>T</w:t>
       </w:r>
       <w:r>
@@ -6470,7 +6488,29 @@
         <w:t>.</w:t>
       </w:r>
       <w:r>
-        <w:t xml:space="preserve"> Libraries will be installed into c:\cmdtools, but this can be changed in the following scripts.</w:t>
+        <w:t xml:space="preserve"> </w:t>
+      </w:r>
+      <w:r>
+        <w:t xml:space="preserve">(The default is 32-bit, if you open directly from the </w:t>
+      </w:r>
+      <w:r>
+        <w:t xml:space="preserve">Microsoft </w:t>
+      </w:r>
+      <w:r>
+        <w:t xml:space="preserve">installer). </w:t>
+      </w:r>
+      <w:r>
+        <w:t xml:space="preserve">Libraries will be installed into </w:t>
+      </w:r>
+      <w:r>
+        <w:rPr>
+          <w:b/>
+          <w:bCs/>
+        </w:rPr>
+        <w:t>c:\cmdtools</w:t>
+      </w:r>
+      <w:r>
+        <w:t>, but this can be changed in the following scripts.</w:t>
       </w:r>
     </w:p>
     <w:p>
@@ -6494,6 +6534,9 @@
       <w:r>
         <w:t xml:space="preserve"> to the path</w:t>
       </w:r>
+      <w:r>
+        <w:t xml:space="preserve"> for testing purposes</w:t>
+      </w:r>
     </w:p>
     <w:p>
       <w:r>
@@ -6513,10 +6556,7 @@
         <w:pStyle w:val="Code"/>
       </w:pPr>
       <w:r>
-        <w:t>cd c:\src\l</w:t>
-      </w:r>
-      <w:r>
-        <w:t>ibzmq</w:t>
+        <w:t>cd c:\src\libzmq</w:t>
       </w:r>
     </w:p>
     <w:p>
@@ -6550,7 +6590,86 @@
       </w:r>
       <w:proofErr w:type="gramEnd"/>
       <w:r>
-        <w:t xml:space="preserve"> -DBUILD_STATIC=OFF -DBUILD_SHARED=ON -DZMQ_BUILD_TESTS=OFF </w:t>
+        <w:t xml:space="preserve"> -DBUILD_STATIC=OFF -DBUILD_SHARED=ON -DZMQ_BUILD_TESTS=OFF \</w:t>
+      </w:r>
+    </w:p>
+    <w:p>
+      <w:pPr>
+        <w:pStyle w:val="Code"/>
+      </w:pPr>
+      <w:r>
+        <w:t xml:space="preserve">         -DENABLE_CPACK=OFF -DCMAKE_INSTALL_PREFIX=C:\cmdtools</w:t>
+      </w:r>
+    </w:p>
+    <w:p>
+      <w:pPr>
+        <w:pStyle w:val="Code"/>
+      </w:pPr>
+      <w:proofErr w:type="spellStart"/>
+      <w:r>
+        <w:t>cmake</w:t>
+      </w:r>
+      <w:proofErr w:type="spellEnd"/>
+      <w:r>
+        <w:t xml:space="preserve"> --build . --config Release --target install</w:t>
+      </w:r>
+    </w:p>
+    <w:p>
+      <w:pPr>
+        <w:spacing w:before="120"/>
+      </w:pPr>
+      <w:r>
+        <w:t xml:space="preserve">Build </w:t>
+      </w:r>
+      <w:proofErr w:type="spellStart"/>
+      <w:r>
+        <w:t>czmq</w:t>
+      </w:r>
+      <w:proofErr w:type="spellEnd"/>
+      <w:r>
+        <w:t xml:space="preserve"> for FNCS:</w:t>
+      </w:r>
+    </w:p>
+    <w:p>
+      <w:pPr>
+        <w:pStyle w:val="Code"/>
+      </w:pPr>
+      <w:r>
+        <w:t>cd c:\src\czmq</w:t>
+      </w:r>
+    </w:p>
+    <w:p>
+      <w:pPr>
+        <w:pStyle w:val="Code"/>
+      </w:pPr>
+      <w:r>
+        <w:t>md build</w:t>
+      </w:r>
+    </w:p>
+    <w:p>
+      <w:pPr>
+        <w:pStyle w:val="Code"/>
+      </w:pPr>
+      <w:r>
+        <w:t>cd build</w:t>
+      </w:r>
+    </w:p>
+    <w:p>
+      <w:pPr>
+        <w:pStyle w:val="Code"/>
+      </w:pPr>
+      <w:proofErr w:type="spellStart"/>
+      <w:r>
+        <w:t>cmake</w:t>
+      </w:r>
+      <w:proofErr w:type="spellEnd"/>
+      <w:proofErr w:type="gramStart"/>
+      <w:r>
+        <w:t xml:space="preserve"> ..</w:t>
+      </w:r>
+      <w:proofErr w:type="gramEnd"/>
+      <w:r>
+        <w:t xml:space="preserve"> -DCZMQ_BUILD_SHARED=ON -DCZMQ_BUILD_STATIC=OFF </w:t>
       </w:r>
       <w:r>
         <w:t>\</w:t>
@@ -6564,7 +6683,7 @@
         <w:t xml:space="preserve">         </w:t>
       </w:r>
       <w:r>
-        <w:t>-DENABLE_CPACK=OFF -DCMAKE_INSTALL_PREFIX=C:\cmdtools</w:t>
+        <w:t>-DCMAKE_PREFIX_PATH=C:\cmdtools -DCMAKE_INSTALL_PREFIX=C:\cmdtools</w:t>
       </w:r>
     </w:p>
     <w:p>
@@ -6577,11 +6696,197 @@
       </w:r>
       <w:proofErr w:type="spellEnd"/>
       <w:r>
+        <w:t xml:space="preserve"> --build . --config Release</w:t>
+      </w:r>
+      <w:r>
+        <w:t xml:space="preserve"> –-target install</w:t>
+      </w:r>
+    </w:p>
+    <w:p>
+      <w:pPr>
+        <w:spacing w:before="120"/>
+      </w:pPr>
+      <w:r>
+        <w:t>Build FNCS</w:t>
+      </w:r>
+      <w:r>
+        <w:t>:</w:t>
+      </w:r>
+    </w:p>
+    <w:p>
+      <w:pPr>
+        <w:pStyle w:val="Code"/>
+      </w:pPr>
+      <w:r>
+        <w:t>cd c:\src\FNCS</w:t>
+      </w:r>
+    </w:p>
+    <w:p>
+      <w:pPr>
+        <w:pStyle w:val="Code"/>
+      </w:pPr>
+      <w:r>
+        <w:t>md build</w:t>
+      </w:r>
+    </w:p>
+    <w:p>
+      <w:pPr>
+        <w:pStyle w:val="Code"/>
+      </w:pPr>
+      <w:r>
+        <w:t>cd build</w:t>
+      </w:r>
+    </w:p>
+    <w:p>
+      <w:pPr>
+        <w:pStyle w:val="Code"/>
+      </w:pPr>
+      <w:proofErr w:type="spellStart"/>
+      <w:r>
+        <w:t>cmake</w:t>
+      </w:r>
+      <w:proofErr w:type="spellEnd"/>
+      <w:proofErr w:type="gramStart"/>
+      <w:r>
+        <w:t xml:space="preserve"> ..</w:t>
+      </w:r>
+      <w:proofErr w:type="gramEnd"/>
+      <w:r>
+        <w:t xml:space="preserve"> -DCMAKE_INSTALL_PREFIX=C:\cmdtools</w:t>
+      </w:r>
+    </w:p>
+    <w:p>
+      <w:pPr>
+        <w:pStyle w:val="Code"/>
+      </w:pPr>
+      <w:proofErr w:type="spellStart"/>
+      <w:r>
+        <w:t>cmake</w:t>
+      </w:r>
+      <w:proofErr w:type="spellEnd"/>
+      <w:r>
+        <w:t xml:space="preserve"> –</w:t>
+      </w:r>
+      <w:r>
+        <w:t>-</w:t>
+      </w:r>
+      <w:r>
+        <w:t>build . –-config Release</w:t>
+      </w:r>
+      <w:r>
+        <w:t xml:space="preserve"> –-target install</w:t>
+      </w:r>
+    </w:p>
+    <w:p>
+      <w:pPr>
+        <w:spacing w:before="120"/>
+      </w:pPr>
+      <w:r>
+        <w:t>Build HELICS:</w:t>
+      </w:r>
+    </w:p>
+    <w:p>
+      <w:pPr>
+        <w:pStyle w:val="Code"/>
+      </w:pPr>
+      <w:r>
+        <w:t>cd c:\src\HELICS-src</w:t>
+      </w:r>
+    </w:p>
+    <w:p>
+      <w:pPr>
+        <w:pStyle w:val="Code"/>
+      </w:pPr>
+      <w:r>
+        <w:t>md build</w:t>
+      </w:r>
+    </w:p>
+    <w:p>
+      <w:pPr>
+        <w:pStyle w:val="Code"/>
+      </w:pPr>
+      <w:r>
+        <w:t>cd build</w:t>
+      </w:r>
+    </w:p>
+    <w:p>
+      <w:pPr>
+        <w:pStyle w:val="Code"/>
+      </w:pPr>
+      <w:proofErr w:type="spellStart"/>
+      <w:r>
+        <w:t>cmake</w:t>
+      </w:r>
+      <w:proofErr w:type="spellEnd"/>
+      <w:proofErr w:type="gramStart"/>
+      <w:r>
+        <w:t xml:space="preserve"> ..</w:t>
+      </w:r>
+      <w:proofErr w:type="gramEnd"/>
+      <w:r>
+        <w:t xml:space="preserve"> -DBUILD_SHARED_LIBS=ON -DHELICS_DISABLE_BOOST=ON -DHELICS_ZMQ_SUBPROJECT=OFF \</w:t>
+      </w:r>
+    </w:p>
+    <w:p>
+      <w:pPr>
+        <w:pStyle w:val="Code"/>
+      </w:pPr>
+      <w:r>
+        <w:t xml:space="preserve">         -DCMAKE_INSTALL_PREFIX=C:\cmdtools</w:t>
+      </w:r>
+    </w:p>
+    <w:p>
+      <w:pPr>
+        <w:pStyle w:val="Code"/>
+      </w:pPr>
+      <w:r>
+        <w:t>git submodule update --</w:t>
+      </w:r>
+      <w:proofErr w:type="spellStart"/>
+      <w:r>
+        <w:t>init</w:t>
+      </w:r>
+      <w:proofErr w:type="spellEnd"/>
+    </w:p>
+    <w:p>
+      <w:pPr>
+        <w:pStyle w:val="Code"/>
+      </w:pPr>
+      <w:proofErr w:type="spellStart"/>
+      <w:r>
+        <w:t>cmake</w:t>
+      </w:r>
+      <w:proofErr w:type="spellEnd"/>
+      <w:r>
         <w:t xml:space="preserve"> --build . --config Release --target install</w:t>
       </w:r>
     </w:p>
     <w:p>
       <w:pPr>
+        <w:pStyle w:val="Code"/>
+      </w:pPr>
+      <w:proofErr w:type="spellStart"/>
+      <w:r>
+        <w:t>helics_broker</w:t>
+      </w:r>
+      <w:proofErr w:type="spellEnd"/>
+      <w:r>
+        <w:t xml:space="preserve"> -–version  # should return a version numbe</w:t>
+      </w:r>
+      <w:r>
+        <w:t xml:space="preserve">r for “pip install </w:t>
+      </w:r>
+      <w:proofErr w:type="spellStart"/>
+      <w:r>
+        <w:t>helics</w:t>
+      </w:r>
+      <w:proofErr w:type="spellEnd"/>
+      <w:r>
+        <w:t>==version”</w:t>
+      </w:r>
+    </w:p>
+    <w:p>
+      <w:pPr>
         <w:spacing w:before="120"/>
       </w:pPr>
       <w:r>
@@ -6589,22 +6894,28 @@
       </w:r>
       <w:proofErr w:type="spellStart"/>
       <w:r>
-        <w:t>czmq</w:t>
-      </w:r>
-      <w:proofErr w:type="spellEnd"/>
-      <w:r>
-        <w:t xml:space="preserve"> for FNCS:</w:t>
-      </w:r>
-    </w:p>
-    <w:p>
-      <w:pPr>
-        <w:pStyle w:val="Code"/>
-      </w:pPr>
-      <w:r>
-        <w:t>cd c:\src\</w:t>
-      </w:r>
-      <w:r>
-        <w:t>czmq</w:t>
+        <w:t>linenoise</w:t>
+      </w:r>
+      <w:proofErr w:type="spellEnd"/>
+      <w:r>
+        <w:t xml:space="preserve">-ng for </w:t>
+      </w:r>
+      <w:proofErr w:type="spellStart"/>
+      <w:r>
+        <w:t>OpenDSSCmd</w:t>
+      </w:r>
+      <w:proofErr w:type="spellEnd"/>
+      <w:r>
+        <w:t>:</w:t>
+      </w:r>
+    </w:p>
+    <w:p>
+      <w:pPr>
+        <w:pStyle w:val="Code"/>
+      </w:pPr>
+      <w:r>
+        <w:lastRenderedPageBreak/>
+        <w:t>cd c:\src\linenoise-ng</w:t>
       </w:r>
     </w:p>
     <w:p>
@@ -6638,21 +6949,7 @@
       </w:r>
       <w:proofErr w:type="gramEnd"/>
       <w:r>
-        <w:t xml:space="preserve"> -DCZMQ_BUILD_SHARED=ON -DCZMQ_BUILD_STATIC=OFF </w:t>
-      </w:r>
-      <w:r>
-        <w:t>\</w:t>
-      </w:r>
-    </w:p>
-    <w:p>
-      <w:pPr>
-        <w:pStyle w:val="Code"/>
-      </w:pPr>
-      <w:r>
-        <w:t xml:space="preserve">         </w:t>
-      </w:r>
-      <w:r>
-        <w:t>-DCMAKE_PREFIX_PATH=C:\cmdtools -DCMAKE_INSTALL_PREFIX=C:\cmdtools</w:t>
+        <w:t xml:space="preserve"> -DCMAKE_INSTALL_PREFIX=C:\cmdtools</w:t>
       </w:r>
     </w:p>
     <w:p>
@@ -6676,11 +6973,21 @@
         <w:spacing w:before="120"/>
       </w:pPr>
       <w:r>
-        <w:rPr>
-          <w:highlight w:val="yellow"/>
-        </w:rPr>
-        <w:t>Build FNCS</w:t>
-      </w:r>
+        <w:t xml:space="preserve">Build </w:t>
+      </w:r>
+      <w:proofErr w:type="spellStart"/>
+      <w:r>
+        <w:t>KLUSolve</w:t>
+      </w:r>
+      <w:proofErr w:type="spellEnd"/>
+      <w:r>
+        <w:t xml:space="preserve"> for </w:t>
+      </w:r>
+      <w:proofErr w:type="spellStart"/>
+      <w:r>
+        <w:t>OpenDSSCmd</w:t>
+      </w:r>
+      <w:proofErr w:type="spellEnd"/>
       <w:r>
         <w:t>:</w:t>
       </w:r>
@@ -6690,10 +6997,7 @@
         <w:pStyle w:val="Code"/>
       </w:pPr>
       <w:r>
-        <w:t>cd c:\src\</w:t>
-      </w:r>
-      <w:r>
-        <w:t>FNCS</w:t>
+        <w:t>cd c:\src\KLUSolve</w:t>
       </w:r>
     </w:p>
     <w:p>
@@ -6714,41 +7018,6 @@
     </w:p>
     <w:p>
       <w:pPr>
-        <w:spacing w:before="120"/>
-      </w:pPr>
-      <w:r>
-        <w:t>Build HELICS:</w:t>
-      </w:r>
-    </w:p>
-    <w:p>
-      <w:pPr>
-        <w:pStyle w:val="Code"/>
-      </w:pPr>
-      <w:r>
-        <w:t>cd c:\src\</w:t>
-      </w:r>
-      <w:r>
-        <w:t>HELICS-src</w:t>
-      </w:r>
-    </w:p>
-    <w:p>
-      <w:pPr>
-        <w:pStyle w:val="Code"/>
-      </w:pPr>
-      <w:r>
-        <w:t>md build</w:t>
-      </w:r>
-    </w:p>
-    <w:p>
-      <w:pPr>
-        <w:pStyle w:val="Code"/>
-      </w:pPr>
-      <w:r>
-        <w:t>cd build</w:t>
-      </w:r>
-    </w:p>
-    <w:p>
-      <w:pPr>
         <w:pStyle w:val="Code"/>
       </w:pPr>
       <w:proofErr w:type="spellStart"/>
@@ -6762,35 +7031,8 @@
       </w:r>
       <w:proofErr w:type="gramEnd"/>
       <w:r>
-        <w:t xml:space="preserve"> -DBUILD_SHARED_LIBS=ON -DHELICS_DISABLE_BOOST=ON -DHELICS_ZMQ_SUBPROJECT=OFF </w:t>
-      </w:r>
-      <w:r>
-        <w:t>\</w:t>
-      </w:r>
-    </w:p>
-    <w:p>
-      <w:pPr>
-        <w:pStyle w:val="Code"/>
-      </w:pPr>
-      <w:r>
-        <w:t xml:space="preserve">         </w:t>
-      </w:r>
-      <w:r>
-        <w:t>-DCMAKE_INSTALL_PREFIX=C:\cmdtools</w:t>
-      </w:r>
-    </w:p>
-    <w:p>
-      <w:pPr>
-        <w:pStyle w:val="Code"/>
-      </w:pPr>
-      <w:r>
-        <w:t>git submodule update --</w:t>
-      </w:r>
-      <w:proofErr w:type="spellStart"/>
-      <w:r>
-        <w:t>init</w:t>
-      </w:r>
-      <w:proofErr w:type="spellEnd"/>
+        <w:t xml:space="preserve"> -DCMAKE_INSTALL_PREFIX=C:\cmdtools</w:t>
+      </w:r>
     </w:p>
     <w:p>
       <w:pPr>
@@ -6802,244 +7044,13 @@
       </w:r>
       <w:proofErr w:type="spellEnd"/>
       <w:r>
-        <w:t xml:space="preserve"> --build . --config Release --target install</w:t>
-      </w:r>
-    </w:p>
-    <w:p>
-      <w:pPr>
-        <w:pStyle w:val="Code"/>
-      </w:pPr>
-      <w:proofErr w:type="spellStart"/>
-      <w:r>
-        <w:t>helics_broker</w:t>
-      </w:r>
-      <w:proofErr w:type="spellEnd"/>
-      <w:r>
-        <w:t xml:space="preserve"> -–version  # should return a version number</w:t>
-      </w:r>
-    </w:p>
-    <w:p>
-      <w:pPr>
-        <w:spacing w:before="120"/>
-      </w:pPr>
-      <w:r>
-        <w:t xml:space="preserve">Build </w:t>
-      </w:r>
-      <w:proofErr w:type="spellStart"/>
-      <w:r>
-        <w:t>linenoise</w:t>
-      </w:r>
-      <w:proofErr w:type="spellEnd"/>
-      <w:r>
-        <w:t xml:space="preserve">-ng for </w:t>
-      </w:r>
-      <w:proofErr w:type="spellStart"/>
-      <w:r>
-        <w:t>OpenDSSCmd</w:t>
-      </w:r>
-      <w:proofErr w:type="spellEnd"/>
-      <w:r>
-        <w:t>:</w:t>
-      </w:r>
-    </w:p>
-    <w:p>
-      <w:pPr>
-        <w:pStyle w:val="Code"/>
-      </w:pPr>
-      <w:r>
-        <w:t>c</w:t>
-      </w:r>
-      <w:r>
-        <w:t>d</w:t>
-      </w:r>
-      <w:r>
-        <w:t xml:space="preserve"> c:\</w:t>
-      </w:r>
-      <w:r>
-        <w:t>src</w:t>
-      </w:r>
-      <w:r>
-        <w:t>\</w:t>
-      </w:r>
-      <w:r>
-        <w:t>linenoise-ng</w:t>
-      </w:r>
-    </w:p>
-    <w:p>
-      <w:pPr>
-        <w:pStyle w:val="Code"/>
-      </w:pPr>
-      <w:r>
-        <w:t>md build</w:t>
-      </w:r>
-    </w:p>
-    <w:p>
-      <w:pPr>
-        <w:pStyle w:val="Code"/>
-      </w:pPr>
-      <w:r>
-        <w:t>cd build</w:t>
-      </w:r>
-    </w:p>
-    <w:p>
-      <w:pPr>
-        <w:pStyle w:val="Code"/>
-      </w:pPr>
-      <w:proofErr w:type="spellStart"/>
-      <w:r>
-        <w:t>cmake</w:t>
-      </w:r>
-      <w:proofErr w:type="spellEnd"/>
-      <w:proofErr w:type="gramStart"/>
-      <w:r>
-        <w:t xml:space="preserve"> ..</w:t>
-      </w:r>
-      <w:proofErr w:type="gramEnd"/>
-    </w:p>
-    <w:p>
-      <w:pPr>
-        <w:pStyle w:val="Code"/>
-      </w:pPr>
-      <w:proofErr w:type="spellStart"/>
-      <w:r>
-        <w:t>cmake</w:t>
-      </w:r>
-      <w:proofErr w:type="spellEnd"/>
-      <w:r>
-        <w:t xml:space="preserve"> --build . --config Release</w:t>
-      </w:r>
-    </w:p>
-    <w:p>
-      <w:pPr>
-        <w:spacing w:before="120"/>
-      </w:pPr>
-      <w:r>
-        <w:t xml:space="preserve">Build </w:t>
-      </w:r>
-      <w:proofErr w:type="spellStart"/>
-      <w:r>
-        <w:t>KLUSolve</w:t>
-      </w:r>
-      <w:proofErr w:type="spellEnd"/>
-      <w:r>
-        <w:t xml:space="preserve"> for </w:t>
-      </w:r>
-      <w:proofErr w:type="spellStart"/>
-      <w:r>
-        <w:t>OpenDSSCmd</w:t>
-      </w:r>
-      <w:proofErr w:type="spellEnd"/>
-      <w:r>
-        <w:t>:</w:t>
-      </w:r>
-    </w:p>
-    <w:p>
-      <w:pPr>
-        <w:pStyle w:val="Code"/>
-      </w:pPr>
-      <w:r>
-        <w:t>cd c:\src\KLUSolve</w:t>
-      </w:r>
-    </w:p>
-    <w:p>
-      <w:pPr>
-        <w:pStyle w:val="Code"/>
-      </w:pPr>
-      <w:r>
-        <w:t>md build</w:t>
-      </w:r>
-    </w:p>
-    <w:p>
-      <w:pPr>
-        <w:pStyle w:val="Code"/>
-      </w:pPr>
-      <w:r>
-        <w:lastRenderedPageBreak/>
-        <w:t>cd build</w:t>
-      </w:r>
-    </w:p>
-    <w:p>
-      <w:pPr>
-        <w:pStyle w:val="Code"/>
-      </w:pPr>
-      <w:proofErr w:type="spellStart"/>
-      <w:r>
-        <w:t>cmake</w:t>
-      </w:r>
-      <w:proofErr w:type="spellEnd"/>
-      <w:proofErr w:type="gramStart"/>
-      <w:r>
-        <w:t xml:space="preserve"> ..</w:t>
-      </w:r>
-      <w:proofErr w:type="gramEnd"/>
-    </w:p>
-    <w:p>
-      <w:pPr>
-        <w:pStyle w:val="Code"/>
-      </w:pPr>
-      <w:proofErr w:type="spellStart"/>
-      <w:r>
-        <w:t>cmake</w:t>
-      </w:r>
-      <w:proofErr w:type="spellEnd"/>
-      <w:r>
         <w:t xml:space="preserve"> --build . --config Releas</w:t>
       </w:r>
       <w:r>
         <w:t>e</w:t>
       </w:r>
-    </w:p>
-    <w:p>
-      <w:pPr>
-        <w:pStyle w:val="Code"/>
-      </w:pPr>
-      <w:proofErr w:type="spellStart"/>
-      <w:r>
-        <w:t>cmake</w:t>
-      </w:r>
-      <w:proofErr w:type="spellEnd"/>
-      <w:r>
-        <w:t xml:space="preserve"> --build . --config Debug</w:t>
-      </w:r>
-    </w:p>
-    <w:p>
-      <w:pPr>
-        <w:pStyle w:val="Code"/>
-      </w:pPr>
-      <w:proofErr w:type="spellStart"/>
-      <w:r>
-        <w:t>cmake</w:t>
-      </w:r>
-      <w:proofErr w:type="spellEnd"/>
-      <w:r>
-        <w:t xml:space="preserve"> --install .</w:t>
-      </w:r>
-    </w:p>
-    <w:p>
-      <w:pPr>
-        <w:spacing w:before="120"/>
-      </w:pPr>
-      <w:r>
-        <w:t>Setup Libraries:</w:t>
-      </w:r>
-    </w:p>
-    <w:p>
-      <w:pPr>
-        <w:pStyle w:val="Code"/>
-      </w:pPr>
-      <w:r>
-        <w:t xml:space="preserve">copy c:\src\KLUSolve\Lib\*.dll </w:t>
-      </w:r>
-      <w:r>
-        <w:t>c:\cmdtools\bin</w:t>
-      </w:r>
-    </w:p>
-    <w:p>
-      <w:pPr>
-        <w:pStyle w:val="Code"/>
-      </w:pPr>
-      <w:r>
-        <w:t>copy c:\src\linenoise-ng\build\Release\*.dll c:\cmdtools\bin</w:t>
+      <w:r>
+        <w:t xml:space="preserve"> –-target install</w:t>
       </w:r>
     </w:p>
     <w:p>
@@ -7296,15 +7307,7 @@
           <w:sz w:val="22"/>
           <w:szCs w:val="22"/>
         </w:rPr>
-        <w:t>Copy this executable to the path</w:t>
-      </w:r>
-      <w:r>
-        <w:rPr>
-          <w:rFonts w:asciiTheme="minorHAnsi" w:hAnsiTheme="minorHAnsi"/>
-          <w:sz w:val="22"/>
-          <w:szCs w:val="22"/>
-        </w:rPr>
-        <w:t>.</w:t>
+        <w:t>Copy this executable to the path.</w:t>
       </w:r>
     </w:p>
     <w:p>
@@ -7806,27 +7809,14 @@
       <w:r>
         <w:t xml:space="preserve">Figure </w:t>
       </w:r>
-      <w:r>
-        <w:fldChar w:fldCharType="begin"/>
-      </w:r>
-      <w:r>
-        <w:instrText xml:space="preserve"> SEQ Figure \* ARABIC </w:instrText>
-      </w:r>
-      <w:r>
-        <w:fldChar w:fldCharType="separate"/>
-      </w:r>
-      <w:r>
-        <w:rPr>
-          <w:noProof/>
-        </w:rPr>
-        <w:t>1</w:t>
-      </w:r>
-      <w:r>
-        <w:rPr>
-          <w:noProof/>
-        </w:rPr>
-        <w:fldChar w:fldCharType="end"/>
-      </w:r>
+      <w:fldSimple w:instr=" SEQ Figure \* ARABIC ">
+        <w:r>
+          <w:rPr>
+            <w:noProof/>
+          </w:rPr>
+          <w:t>1</w:t>
+        </w:r>
+      </w:fldSimple>
       <w:bookmarkEnd w:id="13"/>
       <w:r>
         <w:t xml:space="preserve">: Daily simulation of IEEE 13-bus system at 1-second time steps. </w:t>
@@ -9305,7 +9295,40 @@
         </w:numPr>
       </w:pPr>
       <w:r>
-        <w:t>Description of the Nantucket Island FNCS example (IEEE Greentech submission)</w:t>
+        <w:t>Description of the Nantucket Island FNCS example</w:t>
+      </w:r>
+      <w:r>
+        <w:t xml:space="preserve"> includes weather and a transactive rationing agent</w:t>
+      </w:r>
+      <w:r>
+        <w:t xml:space="preserve"> (</w:t>
+      </w:r>
+      <w:r>
+        <w:fldChar w:fldCharType="begin"/>
+      </w:r>
+      <w:r>
+        <w:instrText xml:space="preserve"> REF _Ref60995492 \h </w:instrText>
+      </w:r>
+      <w:r>
+        <w:fldChar w:fldCharType="separate"/>
+      </w:r>
+      <w:r>
+        <w:t xml:space="preserve">Figure </w:t>
+      </w:r>
+      <w:r>
+        <w:rPr>
+          <w:noProof/>
+        </w:rPr>
+        <w:t>2</w:t>
+      </w:r>
+      <w:r>
+        <w:fldChar w:fldCharType="end"/>
+      </w:r>
+      <w:r>
+        <w:t xml:space="preserve"> from </w:t>
+      </w:r>
+      <w:r>
+        <w:t>IEEE Greentech submission)</w:t>
       </w:r>
     </w:p>
     <w:p>
@@ -9357,27 +9380,19 @@
       <w:pPr>
         <w:pStyle w:val="Caption"/>
       </w:pPr>
+      <w:bookmarkStart w:id="14" w:name="_Ref60995492"/>
       <w:r>
         <w:t xml:space="preserve">Figure </w:t>
       </w:r>
-      <w:r>
-        <w:fldChar w:fldCharType="begin"/>
-      </w:r>
-      <w:r>
-        <w:instrText xml:space="preserve"> SEQ Figure \* ARABIC </w:instrText>
-      </w:r>
-      <w:r>
-        <w:fldChar w:fldCharType="separate"/>
-      </w:r>
-      <w:r>
-        <w:rPr>
-          <w:noProof/>
-        </w:rPr>
-        <w:t>2</w:t>
-      </w:r>
-      <w:r>
-        <w:fldChar w:fldCharType="end"/>
-      </w:r>
+      <w:fldSimple w:instr=" SEQ Figure \* ARABIC ">
+        <w:r>
+          <w:rPr>
+            <w:noProof/>
+          </w:rPr>
+          <w:t>2</w:t>
+        </w:r>
+      </w:fldSimple>
+      <w:bookmarkEnd w:id="14"/>
       <w:r>
         <w:t>: Simulation of transactive rationing with network model and weather</w:t>
       </w:r>
@@ -9386,7 +9401,7 @@
       <w:pPr>
         <w:pStyle w:val="Heading1"/>
       </w:pPr>
-      <w:bookmarkStart w:id="14" w:name="_Toc60868846"/>
+      <w:bookmarkStart w:id="15" w:name="_Toc60868846"/>
       <w:r>
         <w:t xml:space="preserve">Developer Notes for </w:t>
       </w:r>
@@ -9394,18 +9409,18 @@
       <w:r>
         <w:t>OpenDSSCmd</w:t>
       </w:r>
-      <w:bookmarkEnd w:id="14"/>
+      <w:bookmarkEnd w:id="15"/>
       <w:proofErr w:type="spellEnd"/>
     </w:p>
     <w:p>
       <w:pPr>
         <w:pStyle w:val="Heading2"/>
       </w:pPr>
-      <w:bookmarkStart w:id="15" w:name="_Toc60868847"/>
+      <w:bookmarkStart w:id="16" w:name="_Toc60868847"/>
       <w:r>
         <w:t>Source Code Directories</w:t>
       </w:r>
-      <w:bookmarkEnd w:id="15"/>
+      <w:bookmarkEnd w:id="16"/>
     </w:p>
     <w:p>
       <w:r>
@@ -9958,11 +9973,11 @@
       <w:pPr>
         <w:pStyle w:val="Heading2"/>
       </w:pPr>
-      <w:bookmarkStart w:id="16" w:name="_Toc60868848"/>
+      <w:bookmarkStart w:id="17" w:name="_Toc60868848"/>
       <w:r>
         <w:t>Work in Progress for FNCS Publications</w:t>
       </w:r>
-      <w:bookmarkEnd w:id="16"/>
+      <w:bookmarkEnd w:id="17"/>
     </w:p>
     <w:p>
       <w:r>
@@ -10175,11 +10190,11 @@
       <w:pPr>
         <w:pStyle w:val="Heading2"/>
       </w:pPr>
-      <w:bookmarkStart w:id="17" w:name="_Toc60868849"/>
+      <w:bookmarkStart w:id="18" w:name="_Toc60868849"/>
       <w:r>
         <w:t>Open Issues</w:t>
       </w:r>
-      <w:bookmarkEnd w:id="17"/>
+      <w:bookmarkEnd w:id="18"/>
     </w:p>
     <w:p>
       <w:pPr>
@@ -10227,13 +10242,41 @@
     </w:p>
     <w:p>
       <w:pPr>
+        <w:pStyle w:val="ListParagraph"/>
+        <w:numPr>
+          <w:ilvl w:val="0"/>
+          <w:numId w:val="3"/>
+        </w:numPr>
+      </w:pPr>
+      <w:r>
+        <w:t xml:space="preserve">Use </w:t>
+      </w:r>
+      <w:proofErr w:type="spellStart"/>
+      <w:r>
+        <w:t>CMake</w:t>
+      </w:r>
+      <w:proofErr w:type="spellEnd"/>
+      <w:r>
+        <w:t xml:space="preserve"> to build </w:t>
+      </w:r>
+      <w:proofErr w:type="spellStart"/>
+      <w:r>
+        <w:t>OpenDSSCmd</w:t>
+      </w:r>
+      <w:proofErr w:type="spellEnd"/>
+      <w:r>
+        <w:t xml:space="preserve"> itself.</w:t>
+      </w:r>
+    </w:p>
+    <w:p>
+      <w:pPr>
         <w:pStyle w:val="Heading2"/>
       </w:pPr>
-      <w:bookmarkStart w:id="18" w:name="_Toc60868850"/>
+      <w:bookmarkStart w:id="19" w:name="_Toc60868850"/>
       <w:r>
         <w:t>Using Lazarus instead of FPC from the Command Line</w:t>
       </w:r>
-      <w:bookmarkEnd w:id="18"/>
+      <w:bookmarkEnd w:id="19"/>
     </w:p>
     <w:p>
       <w:r>
@@ -10370,7 +10413,7 @@
       <w:pPr>
         <w:pStyle w:val="Heading2"/>
       </w:pPr>
-      <w:bookmarkStart w:id="19" w:name="_Toc60868851"/>
+      <w:bookmarkStart w:id="20" w:name="_Toc60868851"/>
       <w:r>
         <w:t xml:space="preserve">Other </w:t>
       </w:r>
@@ -10382,7 +10425,7 @@
       <w:r>
         <w:t xml:space="preserve"> Development Branches</w:t>
       </w:r>
-      <w:bookmarkEnd w:id="19"/>
+      <w:bookmarkEnd w:id="20"/>
     </w:p>
     <w:p>
       <w:r>
@@ -10591,11 +10634,12 @@
       <w:pPr>
         <w:pStyle w:val="Heading1"/>
       </w:pPr>
-      <w:bookmarkStart w:id="20" w:name="_Toc60868852"/>
-      <w:r>
+      <w:bookmarkStart w:id="21" w:name="_Toc60868852"/>
+      <w:r>
+        <w:lastRenderedPageBreak/>
         <w:t>References</w:t>
       </w:r>
-      <w:bookmarkEnd w:id="20"/>
+      <w:bookmarkEnd w:id="21"/>
     </w:p>
     <w:p>
       <w:pPr>
@@ -10661,7 +10705,6 @@
         <w:rPr>
           <w:noProof/>
         </w:rPr>
-        <w:lastRenderedPageBreak/>
         <w:t>[2]</w:t>
       </w:r>
       <w:r>
@@ -10869,7 +10912,7 @@
       <w:rPr>
         <w:noProof/>
       </w:rPr>
-      <w:t>1/6/2021</w:t>
+      <w:t>1/8/2021</w:t>
     </w:r>
     <w:r>
       <w:rPr>
@@ -16272,6 +16315,7 @@
   <w:style w:type="character" w:default="1" w:styleId="DefaultParagraphFont">
     <w:name w:val="Default Paragraph Font"/>
     <w:uiPriority w:val="1"/>
+    <w:semiHidden/>
     <w:unhideWhenUsed/>
   </w:style>
   <w:style w:type="table" w:default="1" w:styleId="TableNormal">
@@ -17129,7 +17173,7 @@
 </file>
 
 <file path=customXml/itemProps1.xml><?xml version="1.0" encoding="utf-8"?>
-<ds:datastoreItem xmlns:ds="http://schemas.openxmlformats.org/officeDocument/2006/customXml" ds:itemID="{17DF5FEA-534F-4224-87D0-9821FD9D4341}">
+<ds:datastoreItem xmlns:ds="http://schemas.openxmlformats.org/officeDocument/2006/customXml" ds:itemID="{D515BB6C-0E09-47CB-ABC2-6303042B324D}">
   <ds:schemaRefs>
     <ds:schemaRef ds:uri="http://schemas.openxmlformats.org/officeDocument/2006/bibliography"/>
   </ds:schemaRefs>

</xml_diff>

<commit_message>
wrapped up cmake build instructions on all platforms
git-svn-id: https://svn.code.sf.net/p/electricdss/code@2980 d8739450-1e93-4ef4-a0af-c327d92816ff
</commit_message>
<xml_diff>
--- a/trunk/Doc/OpenDSS_FPC_Build.docx
+++ b/trunk/Doc/OpenDSS_FPC_Build.docx
@@ -1662,7 +1662,7 @@
                 <w:noProof/>
                 <w:webHidden/>
               </w:rPr>
-              <w:t>11</w:t>
+              <w:t>12</w:t>
             </w:r>
             <w:r>
               <w:rPr>
@@ -2861,11 +2861,106 @@
       <w:r>
         <w:t xml:space="preserve">y install </w:t>
       </w:r>
+      <w:r>
+        <w:t>libzmq5-dev</w:t>
+      </w:r>
+    </w:p>
+    <w:p>
+      <w:pPr>
+        <w:pStyle w:val="Code"/>
+      </w:pPr>
+      <w:proofErr w:type="spellStart"/>
+      <w:r>
+        <w:t>sudo</w:t>
+      </w:r>
+      <w:proofErr w:type="spellEnd"/>
+      <w:r>
+        <w:t xml:space="preserve"> apt</w:t>
+      </w:r>
+      <w:r>
+        <w:rPr>
+          <w:color w:val="666666"/>
+        </w:rPr>
+        <w:t>-</w:t>
+      </w:r>
+      <w:r>
+        <w:t xml:space="preserve">get </w:t>
+      </w:r>
+      <w:r>
+        <w:rPr>
+          <w:color w:val="666666"/>
+        </w:rPr>
+        <w:t>-</w:t>
+      </w:r>
+      <w:r>
+        <w:t xml:space="preserve">y install </w:t>
+      </w:r>
+      <w:proofErr w:type="spellStart"/>
+      <w:r>
+        <w:t>lib</w:t>
+      </w:r>
+      <w:r>
+        <w:t>c</w:t>
+      </w:r>
+      <w:r>
+        <w:t>zmq</w:t>
+      </w:r>
+      <w:proofErr w:type="spellEnd"/>
+      <w:r>
+        <w:t>-dev</w:t>
+      </w:r>
+    </w:p>
+    <w:p>
+      <w:pPr>
+        <w:pStyle w:val="Code"/>
+      </w:pPr>
+      <w:proofErr w:type="spellStart"/>
+      <w:r>
+        <w:t>sudo</w:t>
+      </w:r>
+      <w:proofErr w:type="spellEnd"/>
+      <w:r>
+        <w:t xml:space="preserve"> apt</w:t>
+      </w:r>
+      <w:r>
+        <w:rPr>
+          <w:color w:val="666666"/>
+        </w:rPr>
+        <w:t>-</w:t>
+      </w:r>
+      <w:r>
+        <w:t xml:space="preserve">get </w:t>
+      </w:r>
+      <w:r>
+        <w:rPr>
+          <w:color w:val="666666"/>
+        </w:rPr>
+        <w:t>-</w:t>
+      </w:r>
+      <w:r>
+        <w:t xml:space="preserve">y install </w:t>
+      </w:r>
       <w:proofErr w:type="spellStart"/>
       <w:r>
         <w:t>fpc</w:t>
       </w:r>
       <w:proofErr w:type="spellEnd"/>
+    </w:p>
+    <w:p>
+      <w:pPr>
+        <w:spacing w:after="160"/>
+        <w:rPr>
+          <w:rFonts w:eastAsia="Times New Roman" w:cstheme="minorHAnsi"/>
+          <w:color w:val="404040"/>
+        </w:rPr>
+      </w:pPr>
+      <w:r>
+        <w:rPr>
+          <w:rFonts w:eastAsia="Times New Roman" w:cstheme="minorHAnsi"/>
+          <w:color w:val="404040"/>
+        </w:rPr>
+        <w:br w:type="page"/>
+      </w:r>
     </w:p>
     <w:p>
       <w:pPr>
@@ -2898,6 +2993,7 @@
           <w:rFonts w:eastAsia="Times New Roman" w:cstheme="minorHAnsi"/>
           <w:color w:val="404040"/>
         </w:rPr>
+        <w:lastRenderedPageBreak/>
         <w:t>On Centos (version 8 tested):</w:t>
       </w:r>
     </w:p>
@@ -2928,7 +3024,6 @@
       </w:pPr>
       <w:proofErr w:type="spellStart"/>
       <w:r>
-        <w:lastRenderedPageBreak/>
         <w:t>sudo</w:t>
       </w:r>
       <w:proofErr w:type="spellEnd"/>
@@ -2942,6 +3037,67 @@
       <w:proofErr w:type="spellEnd"/>
       <w:r>
         <w:t xml:space="preserve"> update -y</w:t>
+      </w:r>
+    </w:p>
+    <w:p>
+      <w:pPr>
+        <w:pStyle w:val="Code"/>
+      </w:pPr>
+      <w:proofErr w:type="spellStart"/>
+      <w:r>
+        <w:t>sudo</w:t>
+      </w:r>
+      <w:proofErr w:type="spellEnd"/>
+      <w:r>
+        <w:t xml:space="preserve"> </w:t>
+      </w:r>
+      <w:proofErr w:type="spellStart"/>
+      <w:r>
+        <w:t>dnf</w:t>
+      </w:r>
+      <w:proofErr w:type="spellEnd"/>
+      <w:r>
+        <w:t xml:space="preserve"> install </w:t>
+      </w:r>
+      <w:proofErr w:type="spellStart"/>
+      <w:r>
+        <w:t>zeromq-devel</w:t>
+      </w:r>
+      <w:proofErr w:type="spellEnd"/>
+      <w:r>
+        <w:t xml:space="preserve"> -y</w:t>
+      </w:r>
+    </w:p>
+    <w:p>
+      <w:pPr>
+        <w:pStyle w:val="Code"/>
+      </w:pPr>
+      <w:proofErr w:type="spellStart"/>
+      <w:r>
+        <w:t>sudo</w:t>
+      </w:r>
+      <w:proofErr w:type="spellEnd"/>
+      <w:r>
+        <w:t xml:space="preserve"> </w:t>
+      </w:r>
+      <w:proofErr w:type="spellStart"/>
+      <w:r>
+        <w:t>dnf</w:t>
+      </w:r>
+      <w:proofErr w:type="spellEnd"/>
+      <w:r>
+        <w:t xml:space="preserve"> install </w:t>
+      </w:r>
+      <w:proofErr w:type="spellStart"/>
+      <w:r>
+        <w:t>c</w:t>
+      </w:r>
+      <w:r>
+        <w:t>zmq-devel</w:t>
+      </w:r>
+      <w:proofErr w:type="spellEnd"/>
+      <w:r>
+        <w:t xml:space="preserve"> -y</w:t>
       </w:r>
     </w:p>
     <w:p>
@@ -3566,6 +3722,32 @@
       </w:r>
       <w:proofErr w:type="spellStart"/>
       <w:r>
+        <w:t>zmq</w:t>
+      </w:r>
+      <w:proofErr w:type="spellEnd"/>
+    </w:p>
+    <w:p>
+      <w:pPr>
+        <w:pStyle w:val="Code"/>
+      </w:pPr>
+      <w:r>
+        <w:t xml:space="preserve">brew install </w:t>
+      </w:r>
+      <w:proofErr w:type="spellStart"/>
+      <w:r>
+        <w:t>czmq</w:t>
+      </w:r>
+      <w:proofErr w:type="spellEnd"/>
+    </w:p>
+    <w:p>
+      <w:pPr>
+        <w:pStyle w:val="Code"/>
+      </w:pPr>
+      <w:r>
+        <w:t xml:space="preserve">brew install </w:t>
+      </w:r>
+      <w:proofErr w:type="spellStart"/>
+      <w:r>
         <w:t>fpc</w:t>
       </w:r>
       <w:proofErr w:type="spellEnd"/>
@@ -3767,6 +3949,7 @@
         </w:rPr>
       </w:pPr>
       <w:r>
+        <w:lastRenderedPageBreak/>
         <w:t xml:space="preserve">If you don’t have a Git client, install from </w:t>
       </w:r>
       <w:hyperlink r:id="rId21" w:history="1">
@@ -3861,7 +4044,6 @@
       </w:pPr>
       <w:bookmarkStart w:id="5" w:name="_Toc60868840"/>
       <w:r>
-        <w:lastRenderedPageBreak/>
         <w:t xml:space="preserve">Supporting </w:t>
       </w:r>
       <w:r>
@@ -3928,28 +4110,6 @@
         <w:t xml:space="preserve">git clone </w:t>
       </w:r>
       <w:r>
-        <w:t>https://github.com/zeromq/libzmq.git</w:t>
-      </w:r>
-    </w:p>
-    <w:p>
-      <w:pPr>
-        <w:pStyle w:val="Code"/>
-      </w:pPr>
-      <w:r>
-        <w:t>git clone https</w:t>
-      </w:r>
-      <w:r>
-        <w:t>://github.com/zeromq/czmq.git</w:t>
-      </w:r>
-    </w:p>
-    <w:p>
-      <w:pPr>
-        <w:pStyle w:val="Code"/>
-      </w:pPr>
-      <w:r>
-        <w:t xml:space="preserve">git clone </w:t>
-      </w:r>
-      <w:r>
         <w:rPr>
           <w:b/>
           <w:bCs/>
@@ -4001,7 +4161,45 @@
       </w:r>
       <w:proofErr w:type="spellEnd"/>
       <w:r>
-        <w:t xml:space="preserve"> checkout https://svn.code.sf.net/p/klusolve/code</w:t>
+        <w:t xml:space="preserve"> checkout </w:t>
+      </w:r>
+      <w:hyperlink r:id="rId24" w:history="1">
+        <w:r>
+          <w:rPr>
+            <w:rStyle w:val="Hyperlink"/>
+          </w:rPr>
+          <w:t>https://svn.code.sf.net/p/klusolve/code</w:t>
+        </w:r>
+      </w:hyperlink>
+    </w:p>
+    <w:p>
+      <w:pPr>
+        <w:spacing w:before="120"/>
+      </w:pPr>
+      <w:r>
+        <w:t>On Windows only:</w:t>
+      </w:r>
+    </w:p>
+    <w:p>
+      <w:pPr>
+        <w:pStyle w:val="Code"/>
+      </w:pPr>
+      <w:r>
+        <w:t xml:space="preserve">git clone </w:t>
+      </w:r>
+      <w:r>
+        <w:t>https://github.com/zeromq/libzmq.git</w:t>
+      </w:r>
+    </w:p>
+    <w:p>
+      <w:pPr>
+        <w:pStyle w:val="Code"/>
+      </w:pPr>
+      <w:r>
+        <w:t>git clone https</w:t>
+      </w:r>
+      <w:r>
+        <w:t>://github.com/zeromq/czmq.git</w:t>
       </w:r>
     </w:p>
     <w:p>
@@ -4838,19 +5036,22 @@
       <w:bookmarkEnd w:id="8"/>
     </w:p>
     <w:p>
-      <w:r>
-        <w:t xml:space="preserve">Build </w:t>
-      </w:r>
-      <w:proofErr w:type="spellStart"/>
-      <w:r>
-        <w:t>libzmq</w:t>
-      </w:r>
-      <w:proofErr w:type="spellEnd"/>
-      <w:r>
-        <w:t xml:space="preserve"> for FNCS and HELICS</w:t>
-      </w:r>
-      <w:r>
-        <w:t>:</w:t>
+      <w:pPr>
+        <w:spacing w:before="120"/>
+      </w:pPr>
+      <w:r>
+        <w:t>Build FNCS</w:t>
+      </w:r>
+      <w:r>
+        <w:t xml:space="preserve"> (library, broker, player and tracer only, with </w:t>
+      </w:r>
+      <w:proofErr w:type="spellStart"/>
+      <w:r>
+        <w:t>CMake</w:t>
+      </w:r>
+      <w:proofErr w:type="spellEnd"/>
+      <w:r>
+        <w:t>):</w:t>
       </w:r>
     </w:p>
     <w:p>
@@ -4870,10 +5071,7 @@
       </w:r>
       <w:proofErr w:type="spellStart"/>
       <w:r>
-        <w:t>l</w:t>
-      </w:r>
-      <w:r>
-        <w:t>ibzmq</w:t>
+        <w:t>fncs</w:t>
       </w:r>
       <w:proofErr w:type="spellEnd"/>
     </w:p>
@@ -4895,6 +5093,7 @@
         <w:pStyle w:val="Code"/>
       </w:pPr>
       <w:r>
+        <w:lastRenderedPageBreak/>
         <w:t>cd build</w:t>
       </w:r>
     </w:p>
@@ -4908,12 +5107,6 @@
       </w:r>
       <w:proofErr w:type="spellEnd"/>
       <w:r>
-        <w:t xml:space="preserve"> -DBUILD_STATIC=OFF -DBUILD_SHARED=ON -DZMQ_BUILD_TESTS=O</w:t>
-      </w:r>
-      <w:r>
-        <w:t>FF</w:t>
-      </w:r>
-      <w:r>
         <w:t xml:space="preserve"> -DCMAKE_BUILD_TYPE=Release</w:t>
       </w:r>
       <w:proofErr w:type="gramStart"/>
@@ -4948,15 +5141,7 @@
         <w:spacing w:before="120"/>
       </w:pPr>
       <w:r>
-        <w:t xml:space="preserve">Build </w:t>
-      </w:r>
-      <w:proofErr w:type="spellStart"/>
-      <w:r>
-        <w:t>czmq</w:t>
-      </w:r>
-      <w:proofErr w:type="spellEnd"/>
-      <w:r>
-        <w:t xml:space="preserve"> for FNCS:</w:t>
+        <w:t>Build HELICS:</w:t>
       </w:r>
     </w:p>
     <w:p>
@@ -4972,14 +5157,12 @@
       </w:r>
       <w:proofErr w:type="spellEnd"/>
       <w:r>
-        <w:t>/</w:t>
-      </w:r>
-      <w:proofErr w:type="spellStart"/>
-      <w:r>
-        <w:t>czmq</w:t>
-      </w:r>
-      <w:bookmarkStart w:id="9" w:name="_GoBack"/>
-      <w:bookmarkEnd w:id="9"/>
+        <w:t>/HELICS-</w:t>
+      </w:r>
+      <w:proofErr w:type="spellStart"/>
+      <w:r>
+        <w:t>src</w:t>
+      </w:r>
       <w:proofErr w:type="spellEnd"/>
     </w:p>
     <w:p>
@@ -5013,7 +5196,7 @@
       </w:r>
       <w:proofErr w:type="spellEnd"/>
       <w:r>
-        <w:t xml:space="preserve"> -DCZMQ_BUILD_SHARED=ON -DCZMQ_BUILD_STATIC=OFF -DCMAKE_BUILD_TYPE=Release</w:t>
+        <w:t xml:space="preserve"> -DBUILD_SHARED_LIBS=ON -DHELICS_DISABLE_BOOST=ON -DCMAKE_BUILD_TYPE=Release</w:t>
       </w:r>
       <w:proofErr w:type="gramStart"/>
       <w:r>
@@ -5026,16 +5209,28 @@
         <w:pStyle w:val="Code"/>
       </w:pPr>
       <w:r>
-        <w:t>make</w:t>
-      </w:r>
+        <w:t>git submodule update --</w:t>
+      </w:r>
+      <w:proofErr w:type="spellStart"/>
+      <w:r>
+        <w:t>init</w:t>
+      </w:r>
+      <w:proofErr w:type="spellEnd"/>
     </w:p>
     <w:p>
       <w:pPr>
         <w:pStyle w:val="Code"/>
       </w:pPr>
-      <w:proofErr w:type="spellStart"/>
-      <w:r>
-        <w:lastRenderedPageBreak/>
+      <w:r>
+        <w:t>make -j4</w:t>
+      </w:r>
+    </w:p>
+    <w:p>
+      <w:pPr>
+        <w:pStyle w:val="Code"/>
+      </w:pPr>
+      <w:proofErr w:type="spellStart"/>
+      <w:r>
         <w:t>sudo</w:t>
       </w:r>
       <w:proofErr w:type="spellEnd"/>
@@ -5045,395 +5240,7 @@
     </w:p>
     <w:p>
       <w:pPr>
-        <w:spacing w:before="120"/>
-      </w:pPr>
-      <w:r>
-        <w:t>Build FNCS</w:t>
-      </w:r>
-      <w:r>
-        <w:t xml:space="preserve"> (</w:t>
-      </w:r>
-      <w:r>
-        <w:t>library, broker, player and tracer only</w:t>
-      </w:r>
-      <w:r>
-        <w:t xml:space="preserve">, with </w:t>
-      </w:r>
-      <w:proofErr w:type="spellStart"/>
-      <w:r>
-        <w:t>CMake</w:t>
-      </w:r>
-      <w:proofErr w:type="spellEnd"/>
-      <w:r>
-        <w:t>):</w:t>
-      </w:r>
-    </w:p>
-    <w:p>
-      <w:pPr>
         <w:pStyle w:val="Code"/>
-        <w:rPr>
-          <w:highlight w:val="yellow"/>
-        </w:rPr>
-      </w:pPr>
-      <w:r>
-        <w:rPr>
-          <w:highlight w:val="yellow"/>
-        </w:rPr>
-        <w:t>cd ~/</w:t>
-      </w:r>
-      <w:proofErr w:type="spellStart"/>
-      <w:r>
-        <w:rPr>
-          <w:highlight w:val="yellow"/>
-        </w:rPr>
-        <w:t>src</w:t>
-      </w:r>
-      <w:proofErr w:type="spellEnd"/>
-      <w:r>
-        <w:rPr>
-          <w:highlight w:val="yellow"/>
-        </w:rPr>
-        <w:t>/</w:t>
-      </w:r>
-      <w:proofErr w:type="spellStart"/>
-      <w:r>
-        <w:rPr>
-          <w:highlight w:val="yellow"/>
-        </w:rPr>
-        <w:t>fncs</w:t>
-      </w:r>
-      <w:proofErr w:type="spellEnd"/>
-    </w:p>
-    <w:p>
-      <w:pPr>
-        <w:pStyle w:val="Code"/>
-        <w:rPr>
-          <w:highlight w:val="yellow"/>
-        </w:rPr>
-      </w:pPr>
-      <w:proofErr w:type="spellStart"/>
-      <w:r>
-        <w:rPr>
-          <w:highlight w:val="yellow"/>
-        </w:rPr>
-        <w:t>mkdir</w:t>
-      </w:r>
-      <w:proofErr w:type="spellEnd"/>
-      <w:r>
-        <w:rPr>
-          <w:highlight w:val="yellow"/>
-        </w:rPr>
-        <w:t xml:space="preserve"> build</w:t>
-      </w:r>
-    </w:p>
-    <w:p>
-      <w:pPr>
-        <w:pStyle w:val="Code"/>
-        <w:rPr>
-          <w:highlight w:val="yellow"/>
-        </w:rPr>
-      </w:pPr>
-      <w:r>
-        <w:rPr>
-          <w:highlight w:val="yellow"/>
-        </w:rPr>
-        <w:t>cd build</w:t>
-      </w:r>
-    </w:p>
-    <w:p>
-      <w:pPr>
-        <w:pStyle w:val="Code"/>
-        <w:rPr>
-          <w:highlight w:val="yellow"/>
-        </w:rPr>
-      </w:pPr>
-      <w:proofErr w:type="spellStart"/>
-      <w:r>
-        <w:rPr>
-          <w:highlight w:val="yellow"/>
-        </w:rPr>
-        <w:t>cmake</w:t>
-      </w:r>
-      <w:proofErr w:type="spellEnd"/>
-      <w:r>
-        <w:rPr>
-          <w:highlight w:val="yellow"/>
-        </w:rPr>
-        <w:t xml:space="preserve"> -DCMAKE_BUILD_TYPE=Release</w:t>
-      </w:r>
-      <w:proofErr w:type="gramStart"/>
-      <w:r>
-        <w:rPr>
-          <w:highlight w:val="yellow"/>
-        </w:rPr>
-        <w:t xml:space="preserve"> ..</w:t>
-      </w:r>
-      <w:proofErr w:type="gramEnd"/>
-    </w:p>
-    <w:p>
-      <w:pPr>
-        <w:pStyle w:val="Code"/>
-        <w:rPr>
-          <w:highlight w:val="yellow"/>
-        </w:rPr>
-      </w:pPr>
-      <w:r>
-        <w:rPr>
-          <w:highlight w:val="yellow"/>
-        </w:rPr>
-        <w:t>make</w:t>
-      </w:r>
-    </w:p>
-    <w:p>
-      <w:pPr>
-        <w:pStyle w:val="Code"/>
-      </w:pPr>
-      <w:proofErr w:type="spellStart"/>
-      <w:r>
-        <w:rPr>
-          <w:highlight w:val="yellow"/>
-        </w:rPr>
-        <w:t>sudo</w:t>
-      </w:r>
-      <w:proofErr w:type="spellEnd"/>
-      <w:r>
-        <w:rPr>
-          <w:highlight w:val="yellow"/>
-        </w:rPr>
-        <w:t xml:space="preserve"> make install</w:t>
-      </w:r>
-    </w:p>
-    <w:p>
-      <w:pPr>
-        <w:spacing w:before="120"/>
-        <w:ind w:left="576"/>
-      </w:pPr>
-      <w:r>
-        <w:t xml:space="preserve">Optional: </w:t>
-      </w:r>
-      <w:r>
-        <w:t>Build FNCS</w:t>
-      </w:r>
-      <w:r>
-        <w:t xml:space="preserve"> (all components, with legacy </w:t>
-      </w:r>
-      <w:proofErr w:type="spellStart"/>
-      <w:r>
-        <w:t>autotools</w:t>
-      </w:r>
-      <w:proofErr w:type="spellEnd"/>
-      <w:r>
-        <w:t>)</w:t>
-      </w:r>
-      <w:r>
-        <w:t>:</w:t>
-      </w:r>
-    </w:p>
-    <w:p>
-      <w:pPr>
-        <w:pStyle w:val="Code"/>
-        <w:ind w:left="864"/>
-      </w:pPr>
-      <w:r>
-        <w:t>cd ~/</w:t>
-      </w:r>
-      <w:proofErr w:type="spellStart"/>
-      <w:r>
-        <w:t>src</w:t>
-      </w:r>
-      <w:proofErr w:type="spellEnd"/>
-      <w:r>
-        <w:t>/</w:t>
-      </w:r>
-      <w:proofErr w:type="spellStart"/>
-      <w:r>
-        <w:t>fncs</w:t>
-      </w:r>
-      <w:proofErr w:type="spellEnd"/>
-    </w:p>
-    <w:p>
-      <w:pPr>
-        <w:pStyle w:val="Code"/>
-        <w:ind w:left="864"/>
-      </w:pPr>
-      <w:proofErr w:type="spellStart"/>
-      <w:r>
-        <w:t>autoreconf</w:t>
-      </w:r>
-      <w:proofErr w:type="spellEnd"/>
-      <w:r>
-        <w:t xml:space="preserve"> -if</w:t>
-      </w:r>
-    </w:p>
-    <w:p>
-      <w:pPr>
-        <w:pStyle w:val="Code"/>
-        <w:ind w:left="864"/>
-      </w:pPr>
-      <w:r>
-        <w:t>./configure 'CXXFLAGS=-w -O2' 'CFLAGS=-w -O2'</w:t>
-      </w:r>
-    </w:p>
-    <w:p>
-      <w:pPr>
-        <w:pStyle w:val="Code"/>
-        <w:ind w:left="864"/>
-      </w:pPr>
-      <w:r>
-        <w:t>make</w:t>
-      </w:r>
-    </w:p>
-    <w:p>
-      <w:pPr>
-        <w:pStyle w:val="Code"/>
-        <w:ind w:left="864"/>
-      </w:pPr>
-      <w:proofErr w:type="spellStart"/>
-      <w:r>
-        <w:t>sudo</w:t>
-      </w:r>
-      <w:proofErr w:type="spellEnd"/>
-      <w:r>
-        <w:t xml:space="preserve"> make install</w:t>
-      </w:r>
-    </w:p>
-    <w:p>
-      <w:pPr>
-        <w:pStyle w:val="Code"/>
-        <w:ind w:left="864"/>
-      </w:pPr>
-      <w:r>
-        <w:t>cd java</w:t>
-      </w:r>
-    </w:p>
-    <w:p>
-      <w:pPr>
-        <w:pStyle w:val="Code"/>
-        <w:ind w:left="864"/>
-      </w:pPr>
-      <w:r>
-        <w:t>make</w:t>
-      </w:r>
-    </w:p>
-    <w:p>
-      <w:pPr>
-        <w:pStyle w:val="Code"/>
-        <w:ind w:left="864"/>
-      </w:pPr>
-      <w:proofErr w:type="spellStart"/>
-      <w:r>
-        <w:t>sudo</w:t>
-      </w:r>
-      <w:proofErr w:type="spellEnd"/>
-      <w:r>
-        <w:t xml:space="preserve"> make install</w:t>
-      </w:r>
-    </w:p>
-    <w:p>
-      <w:pPr>
-        <w:spacing w:before="120"/>
-      </w:pPr>
-      <w:r>
-        <w:t>Build HELICS:</w:t>
-      </w:r>
-    </w:p>
-    <w:p>
-      <w:pPr>
-        <w:pStyle w:val="Code"/>
-      </w:pPr>
-      <w:r>
-        <w:t>cd ~/</w:t>
-      </w:r>
-      <w:proofErr w:type="spellStart"/>
-      <w:r>
-        <w:t>src</w:t>
-      </w:r>
-      <w:proofErr w:type="spellEnd"/>
-      <w:r>
-        <w:t>/HELICS-</w:t>
-      </w:r>
-      <w:proofErr w:type="spellStart"/>
-      <w:r>
-        <w:t>src</w:t>
-      </w:r>
-      <w:proofErr w:type="spellEnd"/>
-    </w:p>
-    <w:p>
-      <w:pPr>
-        <w:pStyle w:val="Code"/>
-      </w:pPr>
-      <w:proofErr w:type="spellStart"/>
-      <w:r>
-        <w:t>mkdir</w:t>
-      </w:r>
-      <w:proofErr w:type="spellEnd"/>
-      <w:r>
-        <w:t xml:space="preserve"> build</w:t>
-      </w:r>
-    </w:p>
-    <w:p>
-      <w:pPr>
-        <w:pStyle w:val="Code"/>
-      </w:pPr>
-      <w:r>
-        <w:t>cd build</w:t>
-      </w:r>
-    </w:p>
-    <w:p>
-      <w:pPr>
-        <w:pStyle w:val="Code"/>
-      </w:pPr>
-      <w:proofErr w:type="spellStart"/>
-      <w:r>
-        <w:t>cmake</w:t>
-      </w:r>
-      <w:proofErr w:type="spellEnd"/>
-      <w:r>
-        <w:t xml:space="preserve"> -DBUILD_SHARED_LIBS=ON -DHELICS_DISABLE_BOOST=ON -DCMAKE_BUILD_TYPE=Release</w:t>
-      </w:r>
-      <w:proofErr w:type="gramStart"/>
-      <w:r>
-        <w:t xml:space="preserve"> ..</w:t>
-      </w:r>
-      <w:proofErr w:type="gramEnd"/>
-    </w:p>
-    <w:p>
-      <w:pPr>
-        <w:pStyle w:val="Code"/>
-      </w:pPr>
-      <w:r>
-        <w:t>git submodule update --</w:t>
-      </w:r>
-      <w:proofErr w:type="spellStart"/>
-      <w:r>
-        <w:t>init</w:t>
-      </w:r>
-      <w:proofErr w:type="spellEnd"/>
-    </w:p>
-    <w:p>
-      <w:pPr>
-        <w:pStyle w:val="Code"/>
-      </w:pPr>
-      <w:r>
-        <w:t>make -j4</w:t>
-      </w:r>
-    </w:p>
-    <w:p>
-      <w:pPr>
-        <w:pStyle w:val="Code"/>
-      </w:pPr>
-      <w:proofErr w:type="spellStart"/>
-      <w:r>
-        <w:t>sudo</w:t>
-      </w:r>
-      <w:proofErr w:type="spellEnd"/>
-      <w:r>
-        <w:t xml:space="preserve"> make install</w:t>
-      </w:r>
-    </w:p>
-    <w:p>
-      <w:pPr>
-        <w:pStyle w:val="Code"/>
       </w:pPr>
       <w:proofErr w:type="spellStart"/>
       <w:r>
@@ -5441,13 +5248,7 @@
       </w:r>
       <w:proofErr w:type="spellEnd"/>
       <w:r>
-        <w:t xml:space="preserve"> -–version  # should return a version number for “pip</w:t>
-      </w:r>
-      <w:r>
-        <w:t>3</w:t>
-      </w:r>
-      <w:r>
-        <w:t xml:space="preserve"> install </w:t>
+        <w:t xml:space="preserve"> -–version  # should return a version number for “pip3 install </w:t>
       </w:r>
       <w:proofErr w:type="spellStart"/>
       <w:r>
@@ -6084,72 +5885,6 @@
         <w:spacing w:before="120"/>
       </w:pPr>
       <w:r>
-        <w:t>Setup Libraries (Mac OSX):</w:t>
-      </w:r>
-    </w:p>
-    <w:p>
-      <w:pPr>
-        <w:pStyle w:val="Code"/>
-      </w:pPr>
-      <w:proofErr w:type="spellStart"/>
-      <w:r>
-        <w:t>sudo</w:t>
-      </w:r>
-      <w:proofErr w:type="spellEnd"/>
-      <w:r>
-        <w:t xml:space="preserve"> </w:t>
-      </w:r>
-      <w:r>
-        <w:t xml:space="preserve">cp </w:t>
-      </w:r>
-      <w:r>
-        <w:t>~/</w:t>
-      </w:r>
-      <w:proofErr w:type="spellStart"/>
-      <w:r>
-        <w:t>src</w:t>
-      </w:r>
-      <w:proofErr w:type="spellEnd"/>
-      <w:r>
-        <w:t>/</w:t>
-      </w:r>
-      <w:proofErr w:type="spellStart"/>
-      <w:r>
-        <w:t>KLUSolve</w:t>
-      </w:r>
-      <w:proofErr w:type="spellEnd"/>
-      <w:r>
-        <w:t>/</w:t>
-      </w:r>
-      <w:r>
-        <w:t>Lib/</w:t>
-      </w:r>
-      <w:proofErr w:type="spellStart"/>
-      <w:r>
-        <w:t>libklusolve.</w:t>
-      </w:r>
-      <w:r>
-        <w:t>dylib</w:t>
-      </w:r>
-      <w:proofErr w:type="spellEnd"/>
-      <w:r>
-        <w:t xml:space="preserve"> /</w:t>
-      </w:r>
-      <w:proofErr w:type="spellStart"/>
-      <w:r>
-        <w:t>usr</w:t>
-      </w:r>
-      <w:proofErr w:type="spellEnd"/>
-      <w:r>
-        <w:t>/local/lib</w:t>
-      </w:r>
-    </w:p>
-    <w:p>
-      <w:pPr>
-        <w:spacing w:before="120"/>
-      </w:pPr>
-      <w:r>
-        <w:lastRenderedPageBreak/>
         <w:t xml:space="preserve">Build </w:t>
       </w:r>
       <w:proofErr w:type="spellStart"/>
@@ -6455,14 +6190,15 @@
       <w:pPr>
         <w:pStyle w:val="Heading2"/>
       </w:pPr>
-      <w:bookmarkStart w:id="10" w:name="_Toc60868843"/>
-      <w:r>
+      <w:bookmarkStart w:id="9" w:name="_Toc60868843"/>
+      <w:r>
+        <w:lastRenderedPageBreak/>
         <w:t>Windows</w:t>
       </w:r>
       <w:r>
         <w:t xml:space="preserve"> Builds</w:t>
       </w:r>
-      <w:bookmarkEnd w:id="10"/>
+      <w:bookmarkEnd w:id="9"/>
     </w:p>
     <w:p>
       <w:r>
@@ -6598,7 +6334,13 @@
         <w:pStyle w:val="Code"/>
       </w:pPr>
       <w:r>
-        <w:t xml:space="preserve">         -DENABLE_CPACK=OFF -DCMAKE_INSTALL_PREFIX=C:\cmdtools</w:t>
+        <w:t xml:space="preserve">         -DENABLE_CPACK=OFF </w:t>
+      </w:r>
+      <w:r>
+        <w:t xml:space="preserve">-DWITH_PERF_TOOL=OFF </w:t>
+      </w:r>
+      <w:r>
+        <w:t>-DCMAKE_INSTALL_PREFIX=C:\cmdtools</w:t>
       </w:r>
     </w:p>
     <w:p>
@@ -6683,7 +6425,7 @@
         <w:t xml:space="preserve">         </w:t>
       </w:r>
       <w:r>
-        <w:t>-DCMAKE_PREFIX_PATH=C:\cmdtools -DCMAKE_INSTALL_PREFIX=C:\cmdtools</w:t>
+        <w:t>-DCMAKE_PREFIX_PATH=C:\cmdtools</w:t>
       </w:r>
     </w:p>
     <w:p>
@@ -6914,204 +6656,204 @@
         <w:pStyle w:val="Code"/>
       </w:pPr>
       <w:r>
+        <w:t>cd c:\src\linenoise-ng</w:t>
+      </w:r>
+    </w:p>
+    <w:p>
+      <w:pPr>
+        <w:pStyle w:val="Code"/>
+      </w:pPr>
+      <w:r>
+        <w:t>md build</w:t>
+      </w:r>
+    </w:p>
+    <w:p>
+      <w:pPr>
+        <w:pStyle w:val="Code"/>
+      </w:pPr>
+      <w:r>
+        <w:t>cd build</w:t>
+      </w:r>
+    </w:p>
+    <w:p>
+      <w:pPr>
+        <w:pStyle w:val="Code"/>
+      </w:pPr>
+      <w:proofErr w:type="spellStart"/>
+      <w:r>
+        <w:t>cmake</w:t>
+      </w:r>
+      <w:proofErr w:type="spellEnd"/>
+      <w:proofErr w:type="gramStart"/>
+      <w:r>
+        <w:t xml:space="preserve"> ..</w:t>
+      </w:r>
+      <w:proofErr w:type="gramEnd"/>
+      <w:r>
+        <w:t xml:space="preserve"> -DCMAKE_INSTALL_PREFIX=C:\cmdtools</w:t>
+      </w:r>
+    </w:p>
+    <w:p>
+      <w:pPr>
+        <w:pStyle w:val="Code"/>
+      </w:pPr>
+      <w:proofErr w:type="spellStart"/>
+      <w:r>
+        <w:t>cmake</w:t>
+      </w:r>
+      <w:proofErr w:type="spellEnd"/>
+      <w:r>
+        <w:t xml:space="preserve"> --build . --config Release</w:t>
+      </w:r>
+      <w:r>
+        <w:t xml:space="preserve"> –-target install</w:t>
+      </w:r>
+    </w:p>
+    <w:p>
+      <w:pPr>
+        <w:spacing w:before="120"/>
+      </w:pPr>
+      <w:r>
+        <w:t xml:space="preserve">Build </w:t>
+      </w:r>
+      <w:proofErr w:type="spellStart"/>
+      <w:r>
+        <w:t>KLUSolve</w:t>
+      </w:r>
+      <w:proofErr w:type="spellEnd"/>
+      <w:r>
+        <w:t xml:space="preserve"> for </w:t>
+      </w:r>
+      <w:proofErr w:type="spellStart"/>
+      <w:r>
+        <w:t>OpenDSSCmd</w:t>
+      </w:r>
+      <w:proofErr w:type="spellEnd"/>
+      <w:r>
+        <w:t>:</w:t>
+      </w:r>
+    </w:p>
+    <w:p>
+      <w:pPr>
+        <w:pStyle w:val="Code"/>
+      </w:pPr>
+      <w:r>
+        <w:t>cd c:\src\KLUSolve</w:t>
+      </w:r>
+    </w:p>
+    <w:p>
+      <w:pPr>
+        <w:pStyle w:val="Code"/>
+      </w:pPr>
+      <w:r>
+        <w:t>md build</w:t>
+      </w:r>
+    </w:p>
+    <w:p>
+      <w:pPr>
+        <w:pStyle w:val="Code"/>
+      </w:pPr>
+      <w:r>
+        <w:t>cd build</w:t>
+      </w:r>
+    </w:p>
+    <w:p>
+      <w:pPr>
+        <w:pStyle w:val="Code"/>
+      </w:pPr>
+      <w:proofErr w:type="spellStart"/>
+      <w:r>
+        <w:t>cmake</w:t>
+      </w:r>
+      <w:proofErr w:type="spellEnd"/>
+      <w:proofErr w:type="gramStart"/>
+      <w:r>
+        <w:t xml:space="preserve"> ..</w:t>
+      </w:r>
+      <w:proofErr w:type="gramEnd"/>
+      <w:r>
+        <w:t xml:space="preserve"> -DCMAKE_INSTALL_PREFIX=C:\cmdtools</w:t>
+      </w:r>
+    </w:p>
+    <w:p>
+      <w:pPr>
+        <w:pStyle w:val="Code"/>
+      </w:pPr>
+      <w:proofErr w:type="spellStart"/>
+      <w:r>
+        <w:t>cmake</w:t>
+      </w:r>
+      <w:proofErr w:type="spellEnd"/>
+      <w:r>
+        <w:t xml:space="preserve"> --build . --config Releas</w:t>
+      </w:r>
+      <w:r>
+        <w:t>e</w:t>
+      </w:r>
+      <w:r>
+        <w:t xml:space="preserve"> –-target install</w:t>
+      </w:r>
+    </w:p>
+    <w:p>
+      <w:pPr>
+        <w:spacing w:before="120"/>
+      </w:pPr>
+      <w:r>
+        <w:t xml:space="preserve">Build </w:t>
+      </w:r>
+      <w:proofErr w:type="spellStart"/>
+      <w:r>
+        <w:t>OpenDSSCmd</w:t>
+      </w:r>
+      <w:proofErr w:type="spellEnd"/>
+      <w:r>
+        <w:t>:</w:t>
+      </w:r>
+    </w:p>
+    <w:p>
+      <w:pPr>
+        <w:pStyle w:val="Code"/>
+      </w:pPr>
+      <w:r>
+        <w:t xml:space="preserve">cd </w:t>
+      </w:r>
+      <w:r>
+        <w:t>c:\src\OpenDSS\</w:t>
+      </w:r>
+      <w:r>
+        <w:t>Version7\</w:t>
+      </w:r>
+      <w:r>
+        <w:t>Source\CMD</w:t>
+      </w:r>
+    </w:p>
+    <w:p>
+      <w:pPr>
+        <w:pStyle w:val="Code"/>
+      </w:pPr>
+      <w:r>
+        <w:t>md units</w:t>
+      </w:r>
+    </w:p>
+    <w:p>
+      <w:pPr>
+        <w:pStyle w:val="Code"/>
+      </w:pPr>
+      <w:r>
+        <w:t>build.</w:t>
+      </w:r>
+      <w:r>
+        <w:t>bat</w:t>
+      </w:r>
+    </w:p>
+    <w:p>
+      <w:pPr>
+        <w:pStyle w:val="Code"/>
+      </w:pPr>
+    </w:p>
+    <w:p>
+      <w:r>
         <w:lastRenderedPageBreak/>
-        <w:t>cd c:\src\linenoise-ng</w:t>
-      </w:r>
-    </w:p>
-    <w:p>
-      <w:pPr>
-        <w:pStyle w:val="Code"/>
-      </w:pPr>
-      <w:r>
-        <w:t>md build</w:t>
-      </w:r>
-    </w:p>
-    <w:p>
-      <w:pPr>
-        <w:pStyle w:val="Code"/>
-      </w:pPr>
-      <w:r>
-        <w:t>cd build</w:t>
-      </w:r>
-    </w:p>
-    <w:p>
-      <w:pPr>
-        <w:pStyle w:val="Code"/>
-      </w:pPr>
-      <w:proofErr w:type="spellStart"/>
-      <w:r>
-        <w:t>cmake</w:t>
-      </w:r>
-      <w:proofErr w:type="spellEnd"/>
-      <w:proofErr w:type="gramStart"/>
-      <w:r>
-        <w:t xml:space="preserve"> ..</w:t>
-      </w:r>
-      <w:proofErr w:type="gramEnd"/>
-      <w:r>
-        <w:t xml:space="preserve"> -DCMAKE_INSTALL_PREFIX=C:\cmdtools</w:t>
-      </w:r>
-    </w:p>
-    <w:p>
-      <w:pPr>
-        <w:pStyle w:val="Code"/>
-      </w:pPr>
-      <w:proofErr w:type="spellStart"/>
-      <w:r>
-        <w:t>cmake</w:t>
-      </w:r>
-      <w:proofErr w:type="spellEnd"/>
-      <w:r>
-        <w:t xml:space="preserve"> --build . --config Release</w:t>
-      </w:r>
-      <w:r>
-        <w:t xml:space="preserve"> –-target install</w:t>
-      </w:r>
-    </w:p>
-    <w:p>
-      <w:pPr>
-        <w:spacing w:before="120"/>
-      </w:pPr>
-      <w:r>
-        <w:t xml:space="preserve">Build </w:t>
-      </w:r>
-      <w:proofErr w:type="spellStart"/>
-      <w:r>
-        <w:t>KLUSolve</w:t>
-      </w:r>
-      <w:proofErr w:type="spellEnd"/>
-      <w:r>
-        <w:t xml:space="preserve"> for </w:t>
-      </w:r>
-      <w:proofErr w:type="spellStart"/>
-      <w:r>
-        <w:t>OpenDSSCmd</w:t>
-      </w:r>
-      <w:proofErr w:type="spellEnd"/>
-      <w:r>
-        <w:t>:</w:t>
-      </w:r>
-    </w:p>
-    <w:p>
-      <w:pPr>
-        <w:pStyle w:val="Code"/>
-      </w:pPr>
-      <w:r>
-        <w:t>cd c:\src\KLUSolve</w:t>
-      </w:r>
-    </w:p>
-    <w:p>
-      <w:pPr>
-        <w:pStyle w:val="Code"/>
-      </w:pPr>
-      <w:r>
-        <w:t>md build</w:t>
-      </w:r>
-    </w:p>
-    <w:p>
-      <w:pPr>
-        <w:pStyle w:val="Code"/>
-      </w:pPr>
-      <w:r>
-        <w:t>cd build</w:t>
-      </w:r>
-    </w:p>
-    <w:p>
-      <w:pPr>
-        <w:pStyle w:val="Code"/>
-      </w:pPr>
-      <w:proofErr w:type="spellStart"/>
-      <w:r>
-        <w:t>cmake</w:t>
-      </w:r>
-      <w:proofErr w:type="spellEnd"/>
-      <w:proofErr w:type="gramStart"/>
-      <w:r>
-        <w:t xml:space="preserve"> ..</w:t>
-      </w:r>
-      <w:proofErr w:type="gramEnd"/>
-      <w:r>
-        <w:t xml:space="preserve"> -DCMAKE_INSTALL_PREFIX=C:\cmdtools</w:t>
-      </w:r>
-    </w:p>
-    <w:p>
-      <w:pPr>
-        <w:pStyle w:val="Code"/>
-      </w:pPr>
-      <w:proofErr w:type="spellStart"/>
-      <w:r>
-        <w:t>cmake</w:t>
-      </w:r>
-      <w:proofErr w:type="spellEnd"/>
-      <w:r>
-        <w:t xml:space="preserve"> --build . --config Releas</w:t>
-      </w:r>
-      <w:r>
-        <w:t>e</w:t>
-      </w:r>
-      <w:r>
-        <w:t xml:space="preserve"> –-target install</w:t>
-      </w:r>
-    </w:p>
-    <w:p>
-      <w:pPr>
-        <w:spacing w:before="120"/>
-      </w:pPr>
-      <w:r>
-        <w:t xml:space="preserve">Build </w:t>
-      </w:r>
-      <w:proofErr w:type="spellStart"/>
-      <w:r>
-        <w:t>OpenDSSCmd</w:t>
-      </w:r>
-      <w:proofErr w:type="spellEnd"/>
-      <w:r>
-        <w:t>:</w:t>
-      </w:r>
-    </w:p>
-    <w:p>
-      <w:pPr>
-        <w:pStyle w:val="Code"/>
-      </w:pPr>
-      <w:r>
-        <w:t xml:space="preserve">cd </w:t>
-      </w:r>
-      <w:r>
-        <w:t>c:\src\OpenDSS\</w:t>
-      </w:r>
-      <w:r>
-        <w:t>Version7\</w:t>
-      </w:r>
-      <w:r>
-        <w:t>Source\CMD</w:t>
-      </w:r>
-    </w:p>
-    <w:p>
-      <w:pPr>
-        <w:pStyle w:val="Code"/>
-      </w:pPr>
-      <w:r>
-        <w:t>md units</w:t>
-      </w:r>
-    </w:p>
-    <w:p>
-      <w:pPr>
-        <w:pStyle w:val="Code"/>
-      </w:pPr>
-      <w:r>
-        <w:t>build.</w:t>
-      </w:r>
-      <w:r>
-        <w:t>bat</w:t>
-      </w:r>
-    </w:p>
-    <w:p>
-      <w:pPr>
-        <w:pStyle w:val="Code"/>
-      </w:pPr>
-    </w:p>
-    <w:p>
-      <w:r>
         <w:t xml:space="preserve">Test </w:t>
       </w:r>
       <w:proofErr w:type="spellStart"/>
@@ -7363,7 +7105,7 @@
         </w:rPr>
         <w:t xml:space="preserve">libgcc_s_seh-1.dll might not be found on Windows. In that case, unzip </w:t>
       </w:r>
-      <w:hyperlink r:id="rId24" w:history="1">
+      <w:hyperlink r:id="rId25" w:history="1">
         <w:r>
           <w:rPr>
             <w:rStyle w:val="Hyperlink"/>
@@ -7383,11 +7125,11 @@
       <w:pPr>
         <w:pStyle w:val="Heading2"/>
       </w:pPr>
-      <w:bookmarkStart w:id="11" w:name="_Toc60868844"/>
+      <w:bookmarkStart w:id="10" w:name="_Toc60868844"/>
       <w:r>
         <w:t>Installer Builds</w:t>
       </w:r>
-      <w:bookmarkEnd w:id="11"/>
+      <w:bookmarkEnd w:id="10"/>
     </w:p>
     <w:p>
       <w:r>
@@ -7502,7 +7244,7 @@
       <w:r>
         <w:t xml:space="preserve"> to </w:t>
       </w:r>
-      <w:hyperlink r:id="rId25" w:history="1">
+      <w:hyperlink r:id="rId26" w:history="1">
         <w:r>
           <w:rPr>
             <w:rStyle w:val="Hyperlink"/>
@@ -7607,7 +7349,7 @@
       <w:pPr>
         <w:pStyle w:val="Heading1"/>
       </w:pPr>
-      <w:bookmarkStart w:id="12" w:name="_Toc60868845"/>
+      <w:bookmarkStart w:id="11" w:name="_Toc60868845"/>
       <w:r>
         <w:t xml:space="preserve">FNCS </w:t>
       </w:r>
@@ -7620,7 +7362,7 @@
       <w:r>
         <w:t>s</w:t>
       </w:r>
-      <w:bookmarkEnd w:id="12"/>
+      <w:bookmarkEnd w:id="11"/>
     </w:p>
     <w:p>
       <w:r>
@@ -7707,7 +7449,6 @@
         <w:rPr>
           <w:noProof/>
         </w:rPr>
-        <w:lastRenderedPageBreak/>
         <w:drawing>
           <wp:inline distT="0" distB="0" distL="0" distR="0" wp14:anchorId="5390776E" wp14:editId="2A214A6F">
             <wp:extent cx="2412219" cy="2044643"/>
@@ -7738,7 +7479,7 @@
                     </pic:cNvPicPr>
                   </pic:nvPicPr>
                   <pic:blipFill>
-                    <a:blip r:embed="rId26" cstate="print"/>
+                    <a:blip r:embed="rId27" cstate="print"/>
                     <a:srcRect/>
                     <a:stretch>
                       <a:fillRect/>
@@ -7780,7 +7521,7 @@
                     <pic:cNvPicPr/>
                   </pic:nvPicPr>
                   <pic:blipFill>
-                    <a:blip r:embed="rId27"/>
+                    <a:blip r:embed="rId28"/>
                     <a:stretch>
                       <a:fillRect/>
                     </a:stretch>
@@ -7805,7 +7546,7 @@
       <w:pPr>
         <w:pStyle w:val="Caption"/>
       </w:pPr>
-      <w:bookmarkStart w:id="13" w:name="_Ref9513716"/>
+      <w:bookmarkStart w:id="12" w:name="_Ref9513716"/>
       <w:r>
         <w:t xml:space="preserve">Figure </w:t>
       </w:r>
@@ -7817,7 +7558,7 @@
           <w:t>1</w:t>
         </w:r>
       </w:fldSimple>
-      <w:bookmarkEnd w:id="13"/>
+      <w:bookmarkEnd w:id="12"/>
       <w:r>
         <w:t xml:space="preserve">: Daily simulation of IEEE 13-bus system at 1-second time steps. </w:t>
       </w:r>
@@ -7836,6 +7577,7 @@
     </w:p>
     <w:p>
       <w:r>
+        <w:lastRenderedPageBreak/>
         <w:t xml:space="preserve">The bash script that runs this example on Mac or Linux follows (a similar batch file is under development for Windows), as </w:t>
       </w:r>
       <w:r>
@@ -8347,8 +8089,10 @@
         <w:t>h &amp;&gt; opendsspv.log &amp;)</w:t>
       </w:r>
     </w:p>
-    <w:p/>
-    <w:p>
+    <w:p>
+      <w:pPr>
+        <w:spacing w:before="120"/>
+      </w:pPr>
       <w:r>
         <w:t xml:space="preserve">The FNCS configuration file for </w:t>
       </w:r>
@@ -9015,7 +8759,6 @@
           <w:sz w:val="16"/>
           <w:szCs w:val="16"/>
         </w:rPr>
-        <w:lastRenderedPageBreak/>
         <w:t xml:space="preserve">10 command  solve mode=daily </w:t>
       </w:r>
       <w:proofErr w:type="spellStart"/>
@@ -9220,8 +8963,12 @@
         <w:t>, but the broker and each federate complete an orderly shutdown.</w:t>
       </w:r>
     </w:p>
-    <w:p>
-      <w:r>
+    <w:p/>
+    <w:p>
+      <w:bookmarkStart w:id="13" w:name="_GoBack"/>
+      <w:bookmarkEnd w:id="13"/>
+      <w:r>
+        <w:lastRenderedPageBreak/>
         <w:t>Other examples (</w:t>
       </w:r>
       <w:r>
@@ -9355,7 +9102,7 @@
                     <pic:cNvPicPr/>
                   </pic:nvPicPr>
                   <pic:blipFill>
-                    <a:blip r:embed="rId28"/>
+                    <a:blip r:embed="rId29"/>
                     <a:stretch>
                       <a:fillRect/>
                     </a:stretch>
@@ -9548,7 +9295,6 @@
     </w:p>
     <w:p>
       <w:r>
-        <w:lastRenderedPageBreak/>
         <w:t xml:space="preserve">OpenDSS is primarily a power flow program. A top-level roadmap to the source code sub-directories </w:t>
       </w:r>
       <w:r>
@@ -9725,6 +9471,7 @@
         </w:numPr>
       </w:pPr>
       <w:r>
+        <w:lastRenderedPageBreak/>
         <w:t>Source/General</w:t>
       </w:r>
       <w:r>
@@ -10142,7 +9889,6 @@
       </w:pPr>
       <w:proofErr w:type="spellStart"/>
       <w:r>
-        <w:lastRenderedPageBreak/>
         <w:t>CapControl</w:t>
       </w:r>
       <w:proofErr w:type="spellEnd"/>
@@ -10304,7 +10050,11 @@
       </w:r>
       <w:proofErr w:type="spellEnd"/>
       <w:r>
-        <w:t xml:space="preserve"> from the Lazarus IDE. The IDE provides more convenient management of project files, builds and error messages. To install the IDE on Ubuntu, </w:t>
+        <w:t xml:space="preserve"> from the Lazarus IDE. The IDE provides more convenient management of project files, builds and error </w:t>
+      </w:r>
+      <w:r>
+        <w:lastRenderedPageBreak/>
+        <w:t xml:space="preserve">messages. To install the IDE on Ubuntu, </w:t>
       </w:r>
       <w:proofErr w:type="spellStart"/>
       <w:r>
@@ -10334,7 +10084,7 @@
       <w:r>
         <w:t xml:space="preserve"> works. On Windows and Mac, you can download a combined package of Lazarus 2.0 and FPC 3.2 from </w:t>
       </w:r>
-      <w:hyperlink r:id="rId29" w:history="1">
+      <w:hyperlink r:id="rId30" w:history="1">
         <w:r>
           <w:rPr>
             <w:rStyle w:val="Hyperlink"/>
@@ -10347,7 +10097,7 @@
       <w:r>
         <w:t xml:space="preserve">On the Mac, pay close attention to </w:t>
       </w:r>
-      <w:hyperlink r:id="rId30" w:history="1">
+      <w:hyperlink r:id="rId31" w:history="1">
         <w:r>
           <w:rPr>
             <w:rStyle w:val="Hyperlink"/>
@@ -10440,7 +10190,7 @@
           <w:numId w:val="29"/>
         </w:numPr>
       </w:pPr>
-      <w:hyperlink r:id="rId31" w:history="1">
+      <w:hyperlink r:id="rId32" w:history="1">
         <w:r>
           <w:rPr>
             <w:rStyle w:val="Hyperlink"/>
@@ -10478,7 +10228,7 @@
           <w:szCs w:val="24"/>
         </w:rPr>
       </w:pPr>
-      <w:hyperlink r:id="rId32" w:history="1">
+      <w:hyperlink r:id="rId33" w:history="1">
         <w:r>
           <w:rPr>
             <w:rStyle w:val="Hyperlink"/>
@@ -10507,7 +10257,7 @@
           <w:szCs w:val="24"/>
         </w:rPr>
       </w:pPr>
-      <w:hyperlink r:id="rId33" w:history="1">
+      <w:hyperlink r:id="rId34" w:history="1">
         <w:r>
           <w:rPr>
             <w:rStyle w:val="Hyperlink"/>
@@ -10536,7 +10286,7 @@
           <w:szCs w:val="24"/>
         </w:rPr>
       </w:pPr>
-      <w:hyperlink r:id="rId34" w:history="1">
+      <w:hyperlink r:id="rId35" w:history="1">
         <w:r>
           <w:rPr>
             <w:rStyle w:val="Hyperlink"/>
@@ -10636,7 +10386,6 @@
       </w:pPr>
       <w:bookmarkStart w:id="21" w:name="_Toc60868852"/>
       <w:r>
-        <w:lastRenderedPageBreak/>
         <w:t>References</w:t>
       </w:r>
       <w:bookmarkEnd w:id="21"/>
@@ -10818,8 +10567,8 @@
       </w:r>
     </w:p>
     <w:sectPr>
-      <w:headerReference w:type="default" r:id="rId35"/>
-      <w:footerReference w:type="default" r:id="rId36"/>
+      <w:headerReference w:type="default" r:id="rId36"/>
+      <w:footerReference w:type="default" r:id="rId37"/>
       <w:pgSz w:w="12240" w:h="15840"/>
       <w:pgMar w:top="1440" w:right="1440" w:bottom="1440" w:left="1440" w:header="720" w:footer="720" w:gutter="0"/>
       <w:cols w:space="720"/>
@@ -17173,7 +16922,7 @@
 </file>
 
 <file path=customXml/itemProps1.xml><?xml version="1.0" encoding="utf-8"?>
-<ds:datastoreItem xmlns:ds="http://schemas.openxmlformats.org/officeDocument/2006/customXml" ds:itemID="{D515BB6C-0E09-47CB-ABC2-6303042B324D}">
+<ds:datastoreItem xmlns:ds="http://schemas.openxmlformats.org/officeDocument/2006/customXml" ds:itemID="{288DDF2B-5943-412D-8D65-DE97CEEDEECF}">
   <ds:schemaRefs>
     <ds:schemaRef ds:uri="http://schemas.openxmlformats.org/officeDocument/2006/bibliography"/>
   </ds:schemaRefs>

</xml_diff>

<commit_message>
two hyphens in xcode-select --install
git-svn-id: https://svn.code.sf.net/p/electricdss/code@3011 d8739450-1e93-4ef4-a0af-c327d92816ff
</commit_message>
<xml_diff>
--- a/trunk/Doc/OpenDSS_FPC_Build.docx
+++ b/trunk/Doc/OpenDSS_FPC_Build.docx
@@ -3201,6 +3201,9 @@
         <w:t>–</w:t>
       </w:r>
       <w:r>
+        <w:t>-</w:t>
+      </w:r>
+      <w:r>
         <w:t>install</w:t>
       </w:r>
     </w:p>
@@ -4145,16 +4148,7 @@
         <w:t xml:space="preserve">A third strategy uses git for a </w:t>
       </w:r>
       <w:r>
-        <w:t>“</w:t>
-      </w:r>
-      <w:r>
-        <w:t>full</w:t>
-      </w:r>
-      <w:r>
-        <w:t xml:space="preserve"> retrieval </w:t>
-      </w:r>
-      <w:r>
-        <w:t>except for binaries</w:t>
+        <w:t>“full retrieval except for binaries</w:t>
       </w:r>
       <w:r>
         <w:t>”, ignoring part of the revision history that was corrupted on SourceForge</w:t>

</xml_diff>

<commit_message>
final update, to deprecated location
git-svn-id: https://svn.code.sf.net/p/electricdss/code@3289 d8739450-1e93-4ef4-a0af-c327d92816ff
</commit_message>
<xml_diff>
--- a/trunk/Doc/OpenDSS_FPC_Build.docx
+++ b/trunk/Doc/OpenDSS_FPC_Build.docx
@@ -4824,621 +4824,666 @@
           <w:b/>
           <w:bCs/>
         </w:rPr>
-        <w:t>/Version7</w:t>
+        <w:t>/Version</w:t>
       </w:r>
       <w:r>
         <w:rPr>
           <w:b/>
           <w:bCs/>
-        </w:rPr>
-        <w:t xml:space="preserve"> </w:t>
+          <w:color w:val="FF0000"/>
+        </w:rPr>
+        <w:t>8</w:t>
       </w:r>
       <w:r>
         <w:rPr>
           <w:b/>
           <w:bCs/>
         </w:rPr>
-        <w:t>.</w:t>
-      </w:r>
-    </w:p>
-    <w:p>
-      <w:pPr>
-        <w:pStyle w:val="Code"/>
-        <w:rPr>
-          <w:rFonts w:cs="Times New Roman (Body CS)"/>
-          <w:color w:val="A6A6A6" w:themeColor="background1" w:themeShade="A6"/>
-        </w:rPr>
-      </w:pPr>
-      <w:proofErr w:type="spellStart"/>
-      <w:r>
-        <w:rPr>
-          <w:rFonts w:cs="Times New Roman (Body CS)"/>
-          <w:color w:val="A6A6A6" w:themeColor="background1" w:themeShade="A6"/>
-        </w:rPr>
-        <w:t>svn</w:t>
-      </w:r>
-      <w:proofErr w:type="spellEnd"/>
-      <w:r>
-        <w:rPr>
-          <w:rFonts w:cs="Times New Roman (Body CS)"/>
-          <w:color w:val="A6A6A6" w:themeColor="background1" w:themeShade="A6"/>
-        </w:rPr>
-        <w:t xml:space="preserve"> update --set-depth infinity Doc</w:t>
-      </w:r>
-    </w:p>
-    <w:p>
-      <w:pPr>
-        <w:pStyle w:val="Code"/>
-        <w:rPr>
-          <w:rFonts w:cs="Times New Roman (Body CS)"/>
-          <w:color w:val="A6A6A6" w:themeColor="background1" w:themeShade="A6"/>
-        </w:rPr>
-      </w:pPr>
-      <w:proofErr w:type="spellStart"/>
-      <w:r>
-        <w:rPr>
-          <w:rFonts w:cs="Times New Roman (Body CS)"/>
-          <w:color w:val="A6A6A6" w:themeColor="background1" w:themeShade="A6"/>
-        </w:rPr>
-        <w:t>svn</w:t>
-      </w:r>
-      <w:proofErr w:type="spellEnd"/>
-      <w:r>
-        <w:rPr>
-          <w:rFonts w:cs="Times New Roman (Body CS)"/>
-          <w:color w:val="A6A6A6" w:themeColor="background1" w:themeShade="A6"/>
-        </w:rPr>
-        <w:t xml:space="preserve"> update --set-depth infinity Test</w:t>
-      </w:r>
-    </w:p>
-    <w:p>
-      <w:pPr>
-        <w:pStyle w:val="Code"/>
-        <w:rPr>
-          <w:rFonts w:cs="Times New Roman (Body CS)"/>
-          <w:color w:val="A6A6A6" w:themeColor="background1" w:themeShade="A6"/>
-        </w:rPr>
-      </w:pPr>
-      <w:proofErr w:type="spellStart"/>
-      <w:r>
-        <w:rPr>
-          <w:rFonts w:cs="Times New Roman (Body CS)"/>
-          <w:color w:val="A6A6A6" w:themeColor="background1" w:themeShade="A6"/>
-        </w:rPr>
-        <w:t>svn</w:t>
-      </w:r>
-      <w:proofErr w:type="spellEnd"/>
-      <w:r>
-        <w:rPr>
-          <w:rFonts w:cs="Times New Roman (Body CS)"/>
-          <w:color w:val="A6A6A6" w:themeColor="background1" w:themeShade="A6"/>
-        </w:rPr>
-        <w:t xml:space="preserve"> update --set-depth infinity </w:t>
-      </w:r>
-      <w:proofErr w:type="spellStart"/>
-      <w:r>
-        <w:rPr>
-          <w:rFonts w:cs="Times New Roman (Body CS)"/>
-          <w:color w:val="A6A6A6" w:themeColor="background1" w:themeShade="A6"/>
-        </w:rPr>
-        <w:t>Distrib</w:t>
-      </w:r>
-      <w:proofErr w:type="spellEnd"/>
-      <w:r>
-        <w:rPr>
-          <w:rFonts w:cs="Times New Roman (Body CS)"/>
-          <w:color w:val="A6A6A6" w:themeColor="background1" w:themeShade="A6"/>
-        </w:rPr>
-        <w:t>/Doc</w:t>
-      </w:r>
-    </w:p>
-    <w:p>
-      <w:pPr>
-        <w:pStyle w:val="Code"/>
-        <w:rPr>
-          <w:rFonts w:cs="Times New Roman (Body CS)"/>
-          <w:color w:val="A6A6A6" w:themeColor="background1" w:themeShade="A6"/>
-        </w:rPr>
-      </w:pPr>
-      <w:proofErr w:type="spellStart"/>
-      <w:r>
-        <w:rPr>
-          <w:rFonts w:cs="Times New Roman (Body CS)"/>
-          <w:color w:val="A6A6A6" w:themeColor="background1" w:themeShade="A6"/>
-        </w:rPr>
-        <w:t>svn</w:t>
-      </w:r>
-      <w:proofErr w:type="spellEnd"/>
-      <w:r>
-        <w:rPr>
-          <w:rFonts w:cs="Times New Roman (Body CS)"/>
-          <w:color w:val="A6A6A6" w:themeColor="background1" w:themeShade="A6"/>
-        </w:rPr>
-        <w:t xml:space="preserve"> update --set-depth infinity </w:t>
-      </w:r>
-      <w:proofErr w:type="spellStart"/>
-      <w:r>
-        <w:rPr>
-          <w:rFonts w:cs="Times New Roman (Body CS)"/>
-          <w:color w:val="A6A6A6" w:themeColor="background1" w:themeShade="A6"/>
-        </w:rPr>
-        <w:t>Distrib</w:t>
-      </w:r>
-      <w:proofErr w:type="spellEnd"/>
-      <w:r>
-        <w:rPr>
-          <w:rFonts w:cs="Times New Roman (Body CS)"/>
-          <w:color w:val="A6A6A6" w:themeColor="background1" w:themeShade="A6"/>
-        </w:rPr>
-        <w:t>/</w:t>
-      </w:r>
-      <w:proofErr w:type="spellStart"/>
-      <w:r>
-        <w:rPr>
-          <w:rFonts w:cs="Times New Roman (Body CS)"/>
-          <w:color w:val="A6A6A6" w:themeColor="background1" w:themeShade="A6"/>
-        </w:rPr>
-        <w:t>EPRITestCircuits</w:t>
-      </w:r>
-      <w:proofErr w:type="spellEnd"/>
-    </w:p>
-    <w:p>
-      <w:pPr>
-        <w:pStyle w:val="Code"/>
-        <w:rPr>
-          <w:rFonts w:cs="Times New Roman (Body CS)"/>
-          <w:color w:val="A6A6A6" w:themeColor="background1" w:themeShade="A6"/>
-        </w:rPr>
-      </w:pPr>
-      <w:proofErr w:type="spellStart"/>
-      <w:r>
-        <w:rPr>
-          <w:rFonts w:cs="Times New Roman (Body CS)"/>
-          <w:color w:val="A6A6A6" w:themeColor="background1" w:themeShade="A6"/>
-        </w:rPr>
-        <w:t>svn</w:t>
-      </w:r>
-      <w:proofErr w:type="spellEnd"/>
-      <w:r>
-        <w:rPr>
-          <w:rFonts w:cs="Times New Roman (Body CS)"/>
-          <w:color w:val="A6A6A6" w:themeColor="background1" w:themeShade="A6"/>
-        </w:rPr>
-        <w:t xml:space="preserve"> update --set-depth infinity </w:t>
-      </w:r>
-      <w:proofErr w:type="spellStart"/>
-      <w:r>
-        <w:rPr>
-          <w:rFonts w:cs="Times New Roman (Body CS)"/>
-          <w:color w:val="A6A6A6" w:themeColor="background1" w:themeShade="A6"/>
-        </w:rPr>
-        <w:t>Distrib</w:t>
-      </w:r>
-      <w:proofErr w:type="spellEnd"/>
-      <w:r>
-        <w:rPr>
-          <w:rFonts w:cs="Times New Roman (Body CS)"/>
-          <w:color w:val="A6A6A6" w:themeColor="background1" w:themeShade="A6"/>
-        </w:rPr>
-        <w:t>/</w:t>
-      </w:r>
-      <w:proofErr w:type="spellStart"/>
-      <w:r>
-        <w:rPr>
-          <w:rFonts w:cs="Times New Roman (Body CS)"/>
-          <w:color w:val="A6A6A6" w:themeColor="background1" w:themeShade="A6"/>
-        </w:rPr>
-        <w:t>IEEETestCases</w:t>
-      </w:r>
-      <w:proofErr w:type="spellEnd"/>
-    </w:p>
-    <w:p>
-      <w:pPr>
-        <w:pStyle w:val="Code"/>
-      </w:pPr>
-      <w:proofErr w:type="spellStart"/>
-      <w:r>
-        <w:rPr>
-          <w:rFonts w:cs="Times New Roman (Body CS)"/>
-          <w:color w:val="A6A6A6" w:themeColor="background1" w:themeShade="A6"/>
-        </w:rPr>
-        <w:t>svn</w:t>
-      </w:r>
-      <w:proofErr w:type="spellEnd"/>
-      <w:r>
-        <w:rPr>
-          <w:rFonts w:cs="Times New Roman (Body CS)"/>
-          <w:color w:val="A6A6A6" w:themeColor="background1" w:themeShade="A6"/>
-        </w:rPr>
-        <w:t xml:space="preserve"> update --set-depth infinity </w:t>
-      </w:r>
-      <w:proofErr w:type="spellStart"/>
-      <w:r>
-        <w:rPr>
-          <w:rFonts w:cs="Times New Roman (Body CS)"/>
-          <w:color w:val="A6A6A6" w:themeColor="background1" w:themeShade="A6"/>
-        </w:rPr>
-        <w:t>Distrib</w:t>
-      </w:r>
-      <w:proofErr w:type="spellEnd"/>
-      <w:r>
-        <w:rPr>
-          <w:rFonts w:cs="Times New Roman (Body CS)"/>
-          <w:color w:val="A6A6A6" w:themeColor="background1" w:themeShade="A6"/>
-        </w:rPr>
-        <w:t>/Examples</w:t>
-      </w:r>
-    </w:p>
-    <w:p>
-      <w:pPr>
-        <w:pStyle w:val="Code"/>
+        <w:t xml:space="preserve"> </w:t>
+      </w:r>
+      <w:r>
         <w:rPr>
           <w:b/>
           <w:bCs/>
         </w:rPr>
-      </w:pPr>
-      <w:proofErr w:type="spellStart"/>
-      <w:r>
+        <w:t>.</w:t>
+      </w:r>
+    </w:p>
+    <w:p>
+      <w:pPr>
+        <w:pStyle w:val="Code"/>
+        <w:rPr>
+          <w:rFonts w:cs="Times New Roman (Body CS)"/>
+          <w:color w:val="808080" w:themeColor="background1" w:themeShade="80"/>
+        </w:rPr>
+      </w:pPr>
+      <w:proofErr w:type="spellStart"/>
+      <w:r>
+        <w:rPr>
+          <w:rFonts w:cs="Times New Roman (Body CS)"/>
+          <w:color w:val="808080" w:themeColor="background1" w:themeShade="80"/>
+        </w:rPr>
+        <w:t>svn</w:t>
+      </w:r>
+      <w:proofErr w:type="spellEnd"/>
+      <w:r>
+        <w:rPr>
+          <w:rFonts w:cs="Times New Roman (Body CS)"/>
+          <w:color w:val="808080" w:themeColor="background1" w:themeShade="80"/>
+        </w:rPr>
+        <w:t xml:space="preserve"> update --set-depth infinity Doc</w:t>
+      </w:r>
+    </w:p>
+    <w:p>
+      <w:pPr>
+        <w:pStyle w:val="Code"/>
+        <w:rPr>
+          <w:rFonts w:cs="Times New Roman (Body CS)"/>
+          <w:color w:val="808080" w:themeColor="background1" w:themeShade="80"/>
+        </w:rPr>
+      </w:pPr>
+      <w:proofErr w:type="spellStart"/>
+      <w:r>
+        <w:rPr>
+          <w:rFonts w:cs="Times New Roman (Body CS)"/>
+          <w:color w:val="808080" w:themeColor="background1" w:themeShade="80"/>
+        </w:rPr>
+        <w:t>svn</w:t>
+      </w:r>
+      <w:proofErr w:type="spellEnd"/>
+      <w:r>
+        <w:rPr>
+          <w:rFonts w:cs="Times New Roman (Body CS)"/>
+          <w:color w:val="808080" w:themeColor="background1" w:themeShade="80"/>
+        </w:rPr>
+        <w:t xml:space="preserve"> update --set-depth infinity Test</w:t>
+      </w:r>
+    </w:p>
+    <w:p>
+      <w:pPr>
+        <w:pStyle w:val="Code"/>
+        <w:rPr>
+          <w:rFonts w:cs="Times New Roman (Body CS)"/>
+          <w:color w:val="808080" w:themeColor="background1" w:themeShade="80"/>
+        </w:rPr>
+      </w:pPr>
+      <w:proofErr w:type="spellStart"/>
+      <w:r>
+        <w:rPr>
+          <w:rFonts w:cs="Times New Roman (Body CS)"/>
+          <w:color w:val="808080" w:themeColor="background1" w:themeShade="80"/>
+        </w:rPr>
+        <w:t>svn</w:t>
+      </w:r>
+      <w:proofErr w:type="spellEnd"/>
+      <w:r>
+        <w:rPr>
+          <w:rFonts w:cs="Times New Roman (Body CS)"/>
+          <w:color w:val="808080" w:themeColor="background1" w:themeShade="80"/>
+        </w:rPr>
+        <w:t xml:space="preserve"> update --set-depth infinity </w:t>
+      </w:r>
+      <w:proofErr w:type="spellStart"/>
+      <w:r>
+        <w:rPr>
+          <w:rFonts w:cs="Times New Roman (Body CS)"/>
+          <w:color w:val="808080" w:themeColor="background1" w:themeShade="80"/>
+        </w:rPr>
+        <w:t>Distrib</w:t>
+      </w:r>
+      <w:proofErr w:type="spellEnd"/>
+      <w:r>
+        <w:rPr>
+          <w:rFonts w:cs="Times New Roman (Body CS)"/>
+          <w:color w:val="808080" w:themeColor="background1" w:themeShade="80"/>
+        </w:rPr>
+        <w:t>/Doc</w:t>
+      </w:r>
+    </w:p>
+    <w:p>
+      <w:pPr>
+        <w:pStyle w:val="Code"/>
+        <w:rPr>
+          <w:rFonts w:cs="Times New Roman (Body CS)"/>
+          <w:color w:val="808080" w:themeColor="background1" w:themeShade="80"/>
+        </w:rPr>
+      </w:pPr>
+      <w:proofErr w:type="spellStart"/>
+      <w:r>
+        <w:rPr>
+          <w:rFonts w:cs="Times New Roman (Body CS)"/>
+          <w:color w:val="808080" w:themeColor="background1" w:themeShade="80"/>
+        </w:rPr>
+        <w:t>svn</w:t>
+      </w:r>
+      <w:proofErr w:type="spellEnd"/>
+      <w:r>
+        <w:rPr>
+          <w:rFonts w:cs="Times New Roman (Body CS)"/>
+          <w:color w:val="808080" w:themeColor="background1" w:themeShade="80"/>
+        </w:rPr>
+        <w:t xml:space="preserve"> update --set-depth infinity </w:t>
+      </w:r>
+      <w:proofErr w:type="spellStart"/>
+      <w:r>
+        <w:rPr>
+          <w:rFonts w:cs="Times New Roman (Body CS)"/>
+          <w:color w:val="808080" w:themeColor="background1" w:themeShade="80"/>
+        </w:rPr>
+        <w:t>Distrib</w:t>
+      </w:r>
+      <w:proofErr w:type="spellEnd"/>
+      <w:r>
+        <w:rPr>
+          <w:rFonts w:cs="Times New Roman (Body CS)"/>
+          <w:color w:val="808080" w:themeColor="background1" w:themeShade="80"/>
+        </w:rPr>
+        <w:t>/</w:t>
+      </w:r>
+      <w:proofErr w:type="spellStart"/>
+      <w:r>
+        <w:rPr>
+          <w:rFonts w:cs="Times New Roman (Body CS)"/>
+          <w:color w:val="808080" w:themeColor="background1" w:themeShade="80"/>
+        </w:rPr>
+        <w:t>EPRITestCircuits</w:t>
+      </w:r>
+      <w:proofErr w:type="spellEnd"/>
+    </w:p>
+    <w:p>
+      <w:pPr>
+        <w:pStyle w:val="Code"/>
+        <w:rPr>
+          <w:rFonts w:cs="Times New Roman (Body CS)"/>
+          <w:color w:val="808080" w:themeColor="background1" w:themeShade="80"/>
+        </w:rPr>
+      </w:pPr>
+      <w:proofErr w:type="spellStart"/>
+      <w:r>
+        <w:rPr>
+          <w:rFonts w:cs="Times New Roman (Body CS)"/>
+          <w:color w:val="808080" w:themeColor="background1" w:themeShade="80"/>
+        </w:rPr>
+        <w:t>svn</w:t>
+      </w:r>
+      <w:proofErr w:type="spellEnd"/>
+      <w:r>
+        <w:rPr>
+          <w:rFonts w:cs="Times New Roman (Body CS)"/>
+          <w:color w:val="808080" w:themeColor="background1" w:themeShade="80"/>
+        </w:rPr>
+        <w:t xml:space="preserve"> update --set-depth infinity </w:t>
+      </w:r>
+      <w:proofErr w:type="spellStart"/>
+      <w:r>
+        <w:rPr>
+          <w:rFonts w:cs="Times New Roman (Body CS)"/>
+          <w:color w:val="808080" w:themeColor="background1" w:themeShade="80"/>
+        </w:rPr>
+        <w:t>Distrib</w:t>
+      </w:r>
+      <w:proofErr w:type="spellEnd"/>
+      <w:r>
+        <w:rPr>
+          <w:rFonts w:cs="Times New Roman (Body CS)"/>
+          <w:color w:val="808080" w:themeColor="background1" w:themeShade="80"/>
+        </w:rPr>
+        <w:t>/</w:t>
+      </w:r>
+      <w:proofErr w:type="spellStart"/>
+      <w:r>
+        <w:rPr>
+          <w:rFonts w:cs="Times New Roman (Body CS)"/>
+          <w:color w:val="808080" w:themeColor="background1" w:themeShade="80"/>
+        </w:rPr>
+        <w:t>IEEETestCases</w:t>
+      </w:r>
+      <w:proofErr w:type="spellEnd"/>
+    </w:p>
+    <w:p>
+      <w:pPr>
+        <w:pStyle w:val="Code"/>
+        <w:rPr>
+          <w:color w:val="808080" w:themeColor="background1" w:themeShade="80"/>
+        </w:rPr>
+      </w:pPr>
+      <w:proofErr w:type="spellStart"/>
+      <w:r>
+        <w:rPr>
+          <w:rFonts w:cs="Times New Roman (Body CS)"/>
+          <w:color w:val="808080" w:themeColor="background1" w:themeShade="80"/>
+        </w:rPr>
+        <w:t>svn</w:t>
+      </w:r>
+      <w:proofErr w:type="spellEnd"/>
+      <w:r>
+        <w:rPr>
+          <w:rFonts w:cs="Times New Roman (Body CS)"/>
+          <w:color w:val="808080" w:themeColor="background1" w:themeShade="80"/>
+        </w:rPr>
+        <w:t xml:space="preserve"> update --set-depth infinity </w:t>
+      </w:r>
+      <w:proofErr w:type="spellStart"/>
+      <w:r>
+        <w:rPr>
+          <w:rFonts w:cs="Times New Roman (Body CS)"/>
+          <w:color w:val="808080" w:themeColor="background1" w:themeShade="80"/>
+        </w:rPr>
+        <w:t>Distrib</w:t>
+      </w:r>
+      <w:proofErr w:type="spellEnd"/>
+      <w:r>
+        <w:rPr>
+          <w:rFonts w:cs="Times New Roman (Body CS)"/>
+          <w:color w:val="808080" w:themeColor="background1" w:themeShade="80"/>
+        </w:rPr>
+        <w:t>/Examples</w:t>
+      </w:r>
+    </w:p>
+    <w:p>
+      <w:pPr>
+        <w:pStyle w:val="Code"/>
         <w:rPr>
           <w:b/>
           <w:bCs/>
         </w:rPr>
-        <w:t>svn</w:t>
-      </w:r>
-      <w:proofErr w:type="spellEnd"/>
+      </w:pPr>
+      <w:proofErr w:type="spellStart"/>
       <w:r>
         <w:rPr>
           <w:b/>
           <w:bCs/>
         </w:rPr>
-        <w:t xml:space="preserve"> update --set-depth infinity Source/Common</w:t>
-      </w:r>
-    </w:p>
-    <w:p>
-      <w:pPr>
-        <w:pStyle w:val="Code"/>
+        <w:t>svn</w:t>
+      </w:r>
+      <w:proofErr w:type="spellEnd"/>
+      <w:r>
         <w:rPr>
           <w:b/>
           <w:bCs/>
         </w:rPr>
-      </w:pPr>
-      <w:proofErr w:type="spellStart"/>
-      <w:r>
+        <w:t xml:space="preserve"> update --set-depth infinity Source/Common</w:t>
+      </w:r>
+    </w:p>
+    <w:p>
+      <w:pPr>
+        <w:pStyle w:val="Code"/>
         <w:rPr>
           <w:b/>
           <w:bCs/>
         </w:rPr>
-        <w:t>svn</w:t>
-      </w:r>
-      <w:proofErr w:type="spellEnd"/>
+      </w:pPr>
+      <w:proofErr w:type="spellStart"/>
       <w:r>
         <w:rPr>
           <w:b/>
           <w:bCs/>
         </w:rPr>
-        <w:t xml:space="preserve"> update --set-depth infinity Source/CMD</w:t>
-      </w:r>
-    </w:p>
-    <w:p>
-      <w:pPr>
-        <w:pStyle w:val="Code"/>
-        <w:rPr>
-          <w:rFonts w:cs="Times New Roman (Body CS)"/>
-          <w:color w:val="A6A6A6" w:themeColor="background1" w:themeShade="A6"/>
-        </w:rPr>
-      </w:pPr>
-      <w:proofErr w:type="spellStart"/>
-      <w:r>
-        <w:rPr>
-          <w:rFonts w:cs="Times New Roman (Body CS)"/>
-          <w:color w:val="A6A6A6" w:themeColor="background1" w:themeShade="A6"/>
-        </w:rPr>
         <w:t>svn</w:t>
       </w:r>
       <w:proofErr w:type="spellEnd"/>
       <w:r>
-        <w:rPr>
-          <w:rFonts w:cs="Times New Roman (Body CS)"/>
-          <w:color w:val="A6A6A6" w:themeColor="background1" w:themeShade="A6"/>
-        </w:rPr>
-        <w:t xml:space="preserve"> update --set-depth infinity Source/DDLL</w:t>
-      </w:r>
-    </w:p>
-    <w:p>
-      <w:pPr>
-        <w:pStyle w:val="Code"/>
         <w:rPr>
           <w:b/>
           <w:bCs/>
         </w:rPr>
-      </w:pPr>
-      <w:proofErr w:type="spellStart"/>
-      <w:r>
+        <w:t xml:space="preserve"> update --set-depth infinity Source/CMD</w:t>
+      </w:r>
+    </w:p>
+    <w:p>
+      <w:pPr>
+        <w:pStyle w:val="Code"/>
         <w:rPr>
           <w:b/>
           <w:bCs/>
         </w:rPr>
-        <w:t>svn</w:t>
-      </w:r>
-      <w:proofErr w:type="spellEnd"/>
+      </w:pPr>
+      <w:proofErr w:type="spellStart"/>
       <w:r>
         <w:rPr>
           <w:b/>
           <w:bCs/>
         </w:rPr>
-        <w:t xml:space="preserve"> update --set-depth infinity Source/Controls</w:t>
-      </w:r>
-    </w:p>
-    <w:p>
-      <w:pPr>
-        <w:pStyle w:val="Code"/>
+        <w:t>svn</w:t>
+      </w:r>
+      <w:proofErr w:type="spellEnd"/>
+      <w:r>
         <w:rPr>
           <w:b/>
           <w:bCs/>
         </w:rPr>
-      </w:pPr>
-      <w:proofErr w:type="spellStart"/>
-      <w:r>
+        <w:t xml:space="preserve"> update --set-depth infinity Source/Controls</w:t>
+      </w:r>
+    </w:p>
+    <w:p>
+      <w:pPr>
+        <w:pStyle w:val="Code"/>
         <w:rPr>
           <w:b/>
           <w:bCs/>
         </w:rPr>
-        <w:t>svn</w:t>
-      </w:r>
-      <w:proofErr w:type="spellEnd"/>
+      </w:pPr>
+      <w:proofErr w:type="spellStart"/>
       <w:r>
         <w:rPr>
           <w:b/>
           <w:bCs/>
         </w:rPr>
-        <w:t xml:space="preserve"> update --set-depth infinity Source/Executive</w:t>
-      </w:r>
-    </w:p>
-    <w:p>
-      <w:pPr>
-        <w:pStyle w:val="Code"/>
+        <w:t>svn</w:t>
+      </w:r>
+      <w:proofErr w:type="spellEnd"/>
+      <w:r>
         <w:rPr>
           <w:b/>
           <w:bCs/>
         </w:rPr>
-      </w:pPr>
-      <w:proofErr w:type="spellStart"/>
-      <w:r>
+        <w:t xml:space="preserve"> update --set-depth infinity Source/Executive</w:t>
+      </w:r>
+    </w:p>
+    <w:p>
+      <w:pPr>
+        <w:pStyle w:val="Code"/>
         <w:rPr>
           <w:b/>
           <w:bCs/>
         </w:rPr>
-        <w:t>svn</w:t>
-      </w:r>
-      <w:proofErr w:type="spellEnd"/>
+      </w:pPr>
+      <w:proofErr w:type="spellStart"/>
       <w:r>
         <w:rPr>
           <w:b/>
           <w:bCs/>
         </w:rPr>
-        <w:t xml:space="preserve"> update –</w:t>
-      </w:r>
+        <w:t>svn</w:t>
+      </w:r>
+      <w:proofErr w:type="spellEnd"/>
       <w:r>
         <w:rPr>
           <w:b/>
           <w:bCs/>
         </w:rPr>
-        <w:t>-</w:t>
+        <w:t xml:space="preserve"> update –</w:t>
       </w:r>
       <w:r>
         <w:rPr>
           <w:b/>
           <w:bCs/>
         </w:rPr>
-        <w:t>set-depth infinity Source/</w:t>
-      </w:r>
-      <w:proofErr w:type="spellStart"/>
+        <w:t>-</w:t>
+      </w:r>
       <w:r>
         <w:rPr>
           <w:b/>
           <w:bCs/>
         </w:rPr>
-        <w:t>epiktimer</w:t>
-      </w:r>
-      <w:proofErr w:type="spellEnd"/>
-    </w:p>
-    <w:p>
-      <w:pPr>
-        <w:pStyle w:val="Code"/>
+        <w:t>set-depth infinity Source/</w:t>
+      </w:r>
+      <w:proofErr w:type="spellStart"/>
+      <w:r>
         <w:rPr>
           <w:b/>
           <w:bCs/>
         </w:rPr>
-      </w:pPr>
-      <w:proofErr w:type="spellStart"/>
-      <w:r>
+        <w:t>epiktimer</w:t>
+      </w:r>
+      <w:proofErr w:type="spellEnd"/>
+    </w:p>
+    <w:p>
+      <w:pPr>
+        <w:pStyle w:val="Code"/>
         <w:rPr>
           <w:b/>
           <w:bCs/>
         </w:rPr>
-        <w:t>svn</w:t>
-      </w:r>
-      <w:proofErr w:type="spellEnd"/>
+      </w:pPr>
+      <w:proofErr w:type="spellStart"/>
       <w:r>
         <w:rPr>
           <w:b/>
           <w:bCs/>
         </w:rPr>
-        <w:t xml:space="preserve"> update --set-depth infinity Source/General</w:t>
-      </w:r>
-    </w:p>
-    <w:p>
-      <w:pPr>
-        <w:pStyle w:val="Code"/>
-        <w:rPr>
-          <w:bCs/>
-          <w:color w:val="BFBFBF" w:themeColor="background1" w:themeShade="BF"/>
-        </w:rPr>
-      </w:pPr>
-      <w:proofErr w:type="spellStart"/>
-      <w:r>
-        <w:rPr>
-          <w:bCs/>
-          <w:color w:val="BFBFBF" w:themeColor="background1" w:themeShade="BF"/>
-        </w:rPr>
         <w:t>svn</w:t>
       </w:r>
       <w:proofErr w:type="spellEnd"/>
       <w:r>
-        <w:rPr>
-          <w:bCs/>
-          <w:color w:val="BFBFBF" w:themeColor="background1" w:themeShade="BF"/>
-        </w:rPr>
-        <w:t xml:space="preserve"> update --set-depth infinity Source/</w:t>
-      </w:r>
-      <w:proofErr w:type="spellStart"/>
-      <w:r>
-        <w:rPr>
-          <w:bCs/>
-          <w:color w:val="BFBFBF" w:themeColor="background1" w:themeShade="BF"/>
-        </w:rPr>
-        <w:t>generics.collections</w:t>
-      </w:r>
-      <w:proofErr w:type="spellEnd"/>
-    </w:p>
-    <w:p>
-      <w:pPr>
-        <w:pStyle w:val="Code"/>
         <w:rPr>
           <w:b/>
           <w:bCs/>
         </w:rPr>
-      </w:pPr>
-      <w:proofErr w:type="spellStart"/>
-      <w:r>
+        <w:t xml:space="preserve"> update --set-depth infinity Source/General</w:t>
+      </w:r>
+    </w:p>
+    <w:p>
+      <w:pPr>
+        <w:pStyle w:val="Code"/>
         <w:rPr>
           <w:b/>
           <w:bCs/>
-        </w:rPr>
-        <w:t>svn</w:t>
-      </w:r>
-      <w:proofErr w:type="spellEnd"/>
+          <w:color w:val="000000" w:themeColor="text1"/>
+        </w:rPr>
+      </w:pPr>
+      <w:proofErr w:type="spellStart"/>
       <w:r>
         <w:rPr>
           <w:b/>
           <w:bCs/>
-        </w:rPr>
-        <w:t xml:space="preserve"> update --set-depth infinity Source/Meters</w:t>
-      </w:r>
-    </w:p>
-    <w:p>
-      <w:pPr>
-        <w:pStyle w:val="Code"/>
+          <w:color w:val="000000" w:themeColor="text1"/>
+        </w:rPr>
+        <w:t>svn</w:t>
+      </w:r>
+      <w:proofErr w:type="spellEnd"/>
+      <w:r>
         <w:rPr>
           <w:b/>
           <w:bCs/>
-        </w:rPr>
-      </w:pPr>
+          <w:color w:val="000000" w:themeColor="text1"/>
+        </w:rPr>
+        <w:t xml:space="preserve"> update --set-depth infinity Source/</w:t>
+      </w:r>
       <w:proofErr w:type="spellStart"/>
       <w:r>
         <w:rPr>
           <w:b/>
           <w:bCs/>
-        </w:rPr>
-        <w:t>svn</w:t>
-      </w:r>
-      <w:proofErr w:type="spellEnd"/>
-      <w:r>
+          <w:color w:val="000000" w:themeColor="text1"/>
+        </w:rPr>
+        <w:t>GISCommands</w:t>
+      </w:r>
+      <w:proofErr w:type="spellEnd"/>
+    </w:p>
+    <w:p>
+      <w:pPr>
+        <w:pStyle w:val="Code"/>
         <w:rPr>
           <w:b/>
           <w:bCs/>
-        </w:rPr>
-        <w:t xml:space="preserve"> update --set-depth infinity Source/Shared</w:t>
-      </w:r>
-    </w:p>
-    <w:p>
-      <w:pPr>
-        <w:pStyle w:val="Code"/>
+          <w:color w:val="000000" w:themeColor="text1"/>
+        </w:rPr>
+      </w:pPr>
+      <w:proofErr w:type="spellStart"/>
+      <w:r>
         <w:rPr>
           <w:b/>
           <w:bCs/>
-        </w:rPr>
-      </w:pPr>
-      <w:proofErr w:type="spellStart"/>
+          <w:color w:val="000000" w:themeColor="text1"/>
+        </w:rPr>
+        <w:t>svn</w:t>
+      </w:r>
+      <w:proofErr w:type="spellEnd"/>
       <w:r>
         <w:rPr>
           <w:b/>
           <w:bCs/>
-        </w:rPr>
-        <w:t>svn</w:t>
-      </w:r>
-      <w:proofErr w:type="spellEnd"/>
-      <w:r>
+          <w:color w:val="000000" w:themeColor="text1"/>
+        </w:rPr>
+        <w:t xml:space="preserve"> update --set-depth infinity Source/Meters</w:t>
+      </w:r>
+    </w:p>
+    <w:p>
+      <w:pPr>
+        <w:pStyle w:val="Code"/>
         <w:rPr>
           <w:b/>
           <w:bCs/>
-        </w:rPr>
-        <w:t xml:space="preserve"> update --set-depth infinity Source/Parser</w:t>
-      </w:r>
-    </w:p>
-    <w:p>
-      <w:pPr>
-        <w:pStyle w:val="Code"/>
+          <w:color w:val="000000" w:themeColor="text1"/>
+        </w:rPr>
+      </w:pPr>
+      <w:proofErr w:type="spellStart"/>
+      <w:r>
         <w:rPr>
           <w:b/>
           <w:bCs/>
-        </w:rPr>
-      </w:pPr>
-      <w:proofErr w:type="spellStart"/>
+          <w:color w:val="000000" w:themeColor="text1"/>
+        </w:rPr>
+        <w:t>svn</w:t>
+      </w:r>
+      <w:proofErr w:type="spellEnd"/>
       <w:r>
         <w:rPr>
           <w:b/>
           <w:bCs/>
-        </w:rPr>
-        <w:t>svn</w:t>
-      </w:r>
-      <w:proofErr w:type="spellEnd"/>
-      <w:r>
+          <w:color w:val="000000" w:themeColor="text1"/>
+        </w:rPr>
+        <w:t xml:space="preserve"> update --set-depth infinity Source/Shared</w:t>
+      </w:r>
+    </w:p>
+    <w:p>
+      <w:pPr>
+        <w:pStyle w:val="Code"/>
         <w:rPr>
           <w:b/>
           <w:bCs/>
-        </w:rPr>
-        <w:t xml:space="preserve"> update --set-depth infinity Source/</w:t>
-      </w:r>
+          <w:color w:val="000000" w:themeColor="text1"/>
+        </w:rPr>
+      </w:pPr>
       <w:proofErr w:type="spellStart"/>
       <w:r>
         <w:rPr>
           <w:b/>
           <w:bCs/>
-        </w:rPr>
-        <w:t>PCElements</w:t>
-      </w:r>
-      <w:proofErr w:type="spellEnd"/>
-    </w:p>
-    <w:p>
-      <w:pPr>
-        <w:pStyle w:val="Code"/>
+          <w:color w:val="000000" w:themeColor="text1"/>
+        </w:rPr>
+        <w:t>svn</w:t>
+      </w:r>
+      <w:proofErr w:type="spellEnd"/>
+      <w:r>
         <w:rPr>
           <w:b/>
           <w:bCs/>
-        </w:rPr>
-      </w:pPr>
+          <w:color w:val="000000" w:themeColor="text1"/>
+        </w:rPr>
+        <w:t xml:space="preserve"> update --set-depth infinity Source/</w:t>
+      </w:r>
       <w:proofErr w:type="spellStart"/>
       <w:r>
         <w:rPr>
           <w:b/>
           <w:bCs/>
-        </w:rPr>
-        <w:t>svn</w:t>
-      </w:r>
-      <w:proofErr w:type="spellEnd"/>
-      <w:r>
+          <w:color w:val="000000" w:themeColor="text1"/>
+        </w:rPr>
+        <w:t>Parallel_Lib</w:t>
+      </w:r>
+      <w:proofErr w:type="spellEnd"/>
+    </w:p>
+    <w:p>
+      <w:pPr>
+        <w:pStyle w:val="Code"/>
         <w:rPr>
           <w:b/>
           <w:bCs/>
-        </w:rPr>
-        <w:t xml:space="preserve"> update --set-depth infinity Source/</w:t>
-      </w:r>
+          <w:color w:val="000000" w:themeColor="text1"/>
+        </w:rPr>
+      </w:pPr>
       <w:proofErr w:type="spellStart"/>
       <w:r>
         <w:rPr>
           <w:b/>
           <w:bCs/>
+          <w:color w:val="000000" w:themeColor="text1"/>
+        </w:rPr>
+        <w:t>svn</w:t>
+      </w:r>
+      <w:proofErr w:type="spellEnd"/>
+      <w:r>
+        <w:rPr>
+          <w:b/>
+          <w:bCs/>
+          <w:color w:val="000000" w:themeColor="text1"/>
+        </w:rPr>
+        <w:t xml:space="preserve"> update --set-depth infinity Source/Parser</w:t>
+      </w:r>
+    </w:p>
+    <w:p>
+      <w:pPr>
+        <w:pStyle w:val="Code"/>
+        <w:rPr>
+          <w:b/>
+          <w:bCs/>
+          <w:color w:val="000000" w:themeColor="text1"/>
+        </w:rPr>
+      </w:pPr>
+      <w:proofErr w:type="spellStart"/>
+      <w:r>
+        <w:rPr>
+          <w:b/>
+          <w:bCs/>
+          <w:color w:val="000000" w:themeColor="text1"/>
+        </w:rPr>
+        <w:t>svn</w:t>
+      </w:r>
+      <w:proofErr w:type="spellEnd"/>
+      <w:r>
+        <w:rPr>
+          <w:b/>
+          <w:bCs/>
+          <w:color w:val="000000" w:themeColor="text1"/>
+        </w:rPr>
+        <w:t xml:space="preserve"> update --set-depth infinity Source/</w:t>
+      </w:r>
+      <w:proofErr w:type="spellStart"/>
+      <w:r>
+        <w:rPr>
+          <w:b/>
+          <w:bCs/>
+          <w:color w:val="000000" w:themeColor="text1"/>
+        </w:rPr>
+        <w:t>PCElements</w:t>
+      </w:r>
+      <w:proofErr w:type="spellEnd"/>
+    </w:p>
+    <w:p>
+      <w:pPr>
+        <w:pStyle w:val="Code"/>
+        <w:rPr>
+          <w:b/>
+          <w:bCs/>
+          <w:color w:val="000000" w:themeColor="text1"/>
+        </w:rPr>
+      </w:pPr>
+      <w:proofErr w:type="spellStart"/>
+      <w:r>
+        <w:rPr>
+          <w:b/>
+          <w:bCs/>
+          <w:color w:val="000000" w:themeColor="text1"/>
+        </w:rPr>
+        <w:t>svn</w:t>
+      </w:r>
+      <w:proofErr w:type="spellEnd"/>
+      <w:r>
+        <w:rPr>
+          <w:b/>
+          <w:bCs/>
+          <w:color w:val="000000" w:themeColor="text1"/>
+        </w:rPr>
+        <w:t xml:space="preserve"> update --set-depth infinity Source/</w:t>
+      </w:r>
+      <w:proofErr w:type="spellStart"/>
+      <w:r>
+        <w:rPr>
+          <w:b/>
+          <w:bCs/>
+          <w:color w:val="000000" w:themeColor="text1"/>
         </w:rPr>
         <w:t>PDElements</w:t>
       </w:r>
@@ -5446,10 +5491,38 @@
     </w:p>
     <w:p>
       <w:pPr>
+        <w:pStyle w:val="Code"/>
+        <w:rPr>
+          <w:b/>
+          <w:bCs/>
+          <w:color w:val="000000" w:themeColor="text1"/>
+        </w:rPr>
+      </w:pPr>
+      <w:proofErr w:type="spellStart"/>
+      <w:r>
+        <w:rPr>
+          <w:b/>
+          <w:bCs/>
+          <w:color w:val="000000" w:themeColor="text1"/>
+        </w:rPr>
+        <w:lastRenderedPageBreak/>
+        <w:t>svn</w:t>
+      </w:r>
+      <w:proofErr w:type="spellEnd"/>
+      <w:r>
+        <w:rPr>
+          <w:b/>
+          <w:bCs/>
+          <w:color w:val="000000" w:themeColor="text1"/>
+        </w:rPr>
+        <w:t xml:space="preserve"> update --set-depth infinity Source/TCP_IP</w:t>
+      </w:r>
+    </w:p>
+    <w:p>
+      <w:pPr>
         <w:spacing w:before="120"/>
       </w:pPr>
       <w:r>
-        <w:lastRenderedPageBreak/>
         <w:t xml:space="preserve">A third strategy uses git for a </w:t>
       </w:r>
       <w:r>
@@ -6327,6 +6400,7 @@
           <w:bCs/>
           <w:iCs/>
         </w:rPr>
+        <w:lastRenderedPageBreak/>
         <w:t>./</w:t>
       </w:r>
       <w:proofErr w:type="spellStart"/>
@@ -6354,7 +6428,6 @@
           <w:sz w:val="22"/>
           <w:szCs w:val="22"/>
         </w:rPr>
-        <w:lastRenderedPageBreak/>
         <w:t>S</w:t>
       </w:r>
       <w:r>
@@ -7068,6 +7141,7 @@
       </w:pPr>
       <w:proofErr w:type="spellStart"/>
       <w:r>
+        <w:lastRenderedPageBreak/>
         <w:t>cmake</w:t>
       </w:r>
       <w:proofErr w:type="spellEnd"/>
@@ -7086,7 +7160,6 @@
         <w:spacing w:before="120"/>
       </w:pPr>
       <w:r>
-        <w:lastRenderedPageBreak/>
         <w:t xml:space="preserve">Build </w:t>
       </w:r>
       <w:proofErr w:type="spellStart"/>
@@ -7814,6 +7887,7 @@
       </w:pPr>
       <w:bookmarkStart w:id="13" w:name="_Ref9513716"/>
       <w:r>
+        <w:lastRenderedPageBreak/>
         <w:t xml:space="preserve">Figure </w:t>
       </w:r>
       <w:fldSimple w:instr=" SEQ Figure \* ARABIC ">
@@ -7843,7 +7917,6 @@
     </w:p>
     <w:p>
       <w:r>
-        <w:lastRenderedPageBreak/>
         <w:t xml:space="preserve">The bash script that runs this example on Mac or Linux follows, as </w:t>
       </w:r>
       <w:r>
@@ -10491,6 +10564,9 @@
     </w:p>
     <w:p>
       <w:r>
+        <w:rPr>
+          <w:noProof/>
+        </w:rPr>
         <w:drawing>
           <wp:inline distT="0" distB="0" distL="0" distR="0" wp14:anchorId="7C3F36C5" wp14:editId="4422A9E6">
             <wp:extent cx="4100513" cy="2485030"/>
@@ -10568,6 +10644,9 @@
         <w:t>2</w:t>
       </w:r>
       <w:r>
+        <w:rPr>
+          <w:noProof/>
+        </w:rPr>
         <w:fldChar w:fldCharType="end"/>
       </w:r>
       <w:bookmarkEnd w:id="15"/>
@@ -11299,25 +11378,7 @@
           <w:i/>
           <w:iCs/>
         </w:rPr>
-        <w:t xml:space="preserve"> (House </w:t>
-      </w:r>
-      <w:r>
-        <w:rPr>
-          <w:b/>
-          <w:bCs/>
-          <w:i/>
-          <w:iCs/>
-        </w:rPr>
-        <w:t xml:space="preserve">and Command </w:t>
-      </w:r>
-      <w:r>
-        <w:rPr>
-          <w:b/>
-          <w:bCs/>
-          <w:i/>
-          <w:iCs/>
-        </w:rPr>
-        <w:t>topics only)</w:t>
+        <w:t xml:space="preserve"> (House and Command topics only)</w:t>
       </w:r>
     </w:p>
     <w:p>
@@ -13710,7 +13771,7 @@
       <w:rPr>
         <w:noProof/>
       </w:rPr>
-      <w:t>3/11/2021</w:t>
+      <w:t>11/13/2021</w:t>
     </w:r>
     <w:r>
       <w:rPr>
@@ -19229,6 +19290,7 @@
   <w:style w:type="character" w:default="1" w:styleId="DefaultParagraphFont">
     <w:name w:val="Default Paragraph Font"/>
     <w:uiPriority w:val="1"/>
+    <w:semiHidden/>
     <w:unhideWhenUsed/>
   </w:style>
   <w:style w:type="table" w:default="1" w:styleId="TableNormal">

</xml_diff>